<commit_message>
Updated for build 4.7.2.2
git-svn-id: svn://127.0.0.1/customer/trunk@6312 37afec09-bd54-7940-9fac-cf987e4a02e6
</commit_message>
<xml_diff>
--- a/HA/nem/ntis_interface/nem_format/HE_NEM_NTIS_InterfaceDeploymentGuide.docx
+++ b/HA/nem/ntis_interface/nem_format/HE_NEM_NTIS_InterfaceDeploymentGuide.docx
@@ -470,7 +470,7 @@
               <w:szCs w:val="28"/>
               <w:lang w:val="en-GB"/>
             </w:rPr>
-            <w:t>0</w:t>
+            <w:t>1</w:t>
           </w:r>
           <w:r>
             <w:rPr>
@@ -789,6 +789,13 @@
                 <w:szCs w:val="20"/>
               </w:rPr>
             </w:pPr>
+            <w:r>
+              <w:rPr>
+                <w:sz w:val="20"/>
+                <w:szCs w:val="20"/>
+              </w:rPr>
+              <w:t>1.1</w:t>
+            </w:r>
           </w:p>
         </w:tc>
         <w:tc>
@@ -804,6 +811,13 @@
                 <w:szCs w:val="20"/>
               </w:rPr>
             </w:pPr>
+            <w:r>
+              <w:rPr>
+                <w:sz w:val="20"/>
+                <w:szCs w:val="20"/>
+              </w:rPr>
+              <w:t>Mike Huitson</w:t>
+            </w:r>
           </w:p>
         </w:tc>
         <w:tc>
@@ -819,6 +833,13 @@
                 <w:szCs w:val="20"/>
               </w:rPr>
             </w:pPr>
+            <w:r>
+              <w:rPr>
+                <w:sz w:val="20"/>
+                <w:szCs w:val="20"/>
+              </w:rPr>
+              <w:t>11-Oct-2016</w:t>
+            </w:r>
           </w:p>
         </w:tc>
         <w:tc>
@@ -833,6 +854,13 @@
                 <w:szCs w:val="20"/>
               </w:rPr>
             </w:pPr>
+            <w:r>
+              <w:rPr>
+                <w:sz w:val="20"/>
+                <w:szCs w:val="20"/>
+              </w:rPr>
+              <w:t>Updated for build 4.7.2.2</w:t>
+            </w:r>
           </w:p>
         </w:tc>
       </w:tr>
@@ -1246,7 +1274,7 @@
         <w:rPr>
           <w:noProof/>
         </w:rPr>
-        <w:t>22-Sep-2016 10:21 AM</w:t>
+        <w:t>11-Oct-2016 4:22 PM</w:t>
       </w:r>
       <w:r>
         <w:fldChar w:fldCharType="end"/>
@@ -1954,34 +1982,32 @@
         </w:sectPr>
       </w:pPr>
       <w:bookmarkStart w:id="0" w:name="Intro"/>
-      <w:bookmarkStart w:id="1" w:name="_GoBack"/>
       <w:bookmarkEnd w:id="0"/>
+    </w:p>
+    <w:p>
+      <w:pPr>
+        <w:pStyle w:val="Heading1"/>
+      </w:pPr>
+      <w:bookmarkStart w:id="1" w:name="_Toc128288201"/>
+      <w:bookmarkStart w:id="2" w:name="_Toc128288234"/>
+      <w:bookmarkStart w:id="3" w:name="_Toc128288276"/>
+      <w:bookmarkStart w:id="4" w:name="_Toc128288307"/>
+      <w:bookmarkStart w:id="5" w:name="_Toc128288370"/>
+      <w:bookmarkStart w:id="6" w:name="_Toc367889454"/>
+      <w:bookmarkStart w:id="7" w:name="_Toc432115301"/>
+      <w:bookmarkStart w:id="8" w:name="_Toc462302972"/>
       <w:bookmarkEnd w:id="1"/>
-    </w:p>
-    <w:p>
-      <w:pPr>
-        <w:pStyle w:val="Heading1"/>
-      </w:pPr>
-      <w:bookmarkStart w:id="2" w:name="_Toc128288201"/>
-      <w:bookmarkStart w:id="3" w:name="_Toc128288234"/>
-      <w:bookmarkStart w:id="4" w:name="_Toc128288276"/>
-      <w:bookmarkStart w:id="5" w:name="_Toc128288307"/>
-      <w:bookmarkStart w:id="6" w:name="_Toc128288370"/>
-      <w:bookmarkStart w:id="7" w:name="_Toc367889454"/>
-      <w:bookmarkStart w:id="8" w:name="_Toc432115301"/>
-      <w:bookmarkStart w:id="9" w:name="_Toc462302972"/>
       <w:bookmarkEnd w:id="2"/>
       <w:bookmarkEnd w:id="3"/>
       <w:bookmarkEnd w:id="4"/>
       <w:bookmarkEnd w:id="5"/>
-      <w:bookmarkEnd w:id="6"/>
       <w:r>
         <w:lastRenderedPageBreak/>
         <w:t>Introduction</w:t>
       </w:r>
+      <w:bookmarkEnd w:id="6"/>
       <w:bookmarkEnd w:id="7"/>
       <w:bookmarkEnd w:id="8"/>
-      <w:bookmarkEnd w:id="9"/>
     </w:p>
     <w:p>
       <w:pPr>
@@ -2008,8 +2034,8 @@
         </w:rPr>
         <w:t xml:space="preserve">gement System (NOMS) providing an extract of Network Event data for supply to the National Traffic Information Service (NTIS) systems is required. </w:t>
       </w:r>
-      <w:bookmarkStart w:id="10" w:name="_Toc304817313"/>
-      <w:bookmarkStart w:id="11" w:name="_Toc304818704"/>
+      <w:bookmarkStart w:id="9" w:name="_Toc304817313"/>
+      <w:bookmarkStart w:id="10" w:name="_Toc304818704"/>
     </w:p>
     <w:p>
       <w:pPr>
@@ -2077,11 +2103,11 @@
       <w:pPr>
         <w:pStyle w:val="Heading2"/>
       </w:pPr>
-      <w:bookmarkStart w:id="12" w:name="_Toc462302973"/>
+      <w:bookmarkStart w:id="11" w:name="_Toc462302973"/>
       <w:r>
         <w:t>Prerequisites</w:t>
       </w:r>
-      <w:bookmarkEnd w:id="12"/>
+      <w:bookmarkEnd w:id="11"/>
     </w:p>
     <w:p>
       <w:pPr>
@@ -2128,9 +2154,9 @@
       <w:r>
         <w:br w:type="page"/>
       </w:r>
-      <w:bookmarkStart w:id="13" w:name="_Toc432115302"/>
+      <w:bookmarkStart w:id="12" w:name="_Toc432115302"/>
+      <w:bookmarkEnd w:id="9"/>
       <w:bookmarkEnd w:id="10"/>
-      <w:bookmarkEnd w:id="11"/>
     </w:p>
     <w:p>
       <w:pPr>
@@ -2139,12 +2165,12 @@
           <w:b w:val="0"/>
         </w:rPr>
       </w:pPr>
-      <w:bookmarkStart w:id="14" w:name="_Toc462302974"/>
+      <w:bookmarkStart w:id="13" w:name="_Toc462302974"/>
       <w:r>
         <w:lastRenderedPageBreak/>
         <w:t>Database Install</w:t>
       </w:r>
-      <w:bookmarkEnd w:id="14"/>
+      <w:bookmarkEnd w:id="13"/>
     </w:p>
     <w:p>
       <w:pPr>
@@ -2172,11 +2198,19 @@
         <w:spacing w:before="240" w:after="240"/>
         <w:ind w:left="357" w:hanging="357"/>
       </w:pPr>
-      <w:bookmarkStart w:id="15" w:name="_Ref462239608"/>
-      <w:r>
-        <w:t>Unzip the exNEM_NTIS_Interface04070201en.zip file to a staging folder on the Database Server.</w:t>
-      </w:r>
+      <w:bookmarkStart w:id="14" w:name="_Ref462239608"/>
+      <w:r>
+        <w:t xml:space="preserve">Unzip </w:t>
+      </w:r>
+      <w:r>
+        <w:t>the exNEM_NTIS_Interface04070202</w:t>
+      </w:r>
+      <w:bookmarkStart w:id="15" w:name="_GoBack"/>
       <w:bookmarkEnd w:id="15"/>
+      <w:r>
+        <w:t>en.zip file to a staging folder on the Database Server.</w:t>
+      </w:r>
+      <w:bookmarkEnd w:id="14"/>
     </w:p>
     <w:p>
       <w:pPr>
@@ -2370,7 +2404,7 @@
         <w:ind w:left="0"/>
       </w:pPr>
     </w:p>
-    <w:bookmarkEnd w:id="13"/>
+    <w:bookmarkEnd w:id="12"/>
     <w:p>
       <w:pPr>
         <w:spacing w:before="0" w:after="0"/>
@@ -3000,19 +3034,13 @@
         </w:numPr>
       </w:pPr>
       <w:r>
-        <w:t xml:space="preserve">Select the </w:t>
-      </w:r>
-      <w:r>
-        <w:t>“</w:t>
+        <w:t>Select the “</w:t>
       </w:r>
       <w:r>
         <w:t>NEM NTIS Interface Update Export</w:t>
       </w:r>
       <w:r>
-        <w:t>”</w:t>
-      </w:r>
-      <w:r>
-        <w:t xml:space="preserve"> from the list of Process Types and click on Next.</w:t>
+        <w:t>” from the list of Process Types and click on Next.</w:t>
       </w:r>
     </w:p>
     <w:p>
@@ -3328,21 +3356,11 @@
     <w:r>
       <w:t xml:space="preserve">The contents of this document, including system ideas and concepts, are confidential and proprietary in nature and are not to be distributed in any form without the prior written consent of </w:t>
     </w:r>
-    <w:r>
-      <w:fldChar w:fldCharType="begin"/>
-    </w:r>
-    <w:r>
-      <w:instrText xml:space="preserve"> DOCPROPERTY "Company"  \* MERGEFORMAT </w:instrText>
-    </w:r>
-    <w:r>
-      <w:fldChar w:fldCharType="separate"/>
-    </w:r>
-    <w:r>
-      <w:t>Bentley Systems, Inc</w:t>
-    </w:r>
-    <w:r>
-      <w:fldChar w:fldCharType="end"/>
-    </w:r>
+    <w:fldSimple w:instr=" DOCPROPERTY &quot;Company&quot;  \* MERGEFORMAT ">
+      <w:r>
+        <w:t>Bentley Systems, Inc</w:t>
+      </w:r>
+    </w:fldSimple>
     <w:r>
       <w:t>.</w:t>
     </w:r>
@@ -3366,7 +3384,7 @@
           <w:rPr>
             <w:lang w:val="en-GB"/>
           </w:rPr>
-          <w:t>Version &lt;1.0&gt;</w:t>
+          <w:t>Version &lt;1.1&gt;</w:t>
         </w:r>
       </w:sdtContent>
     </w:sdt>
@@ -3458,21 +3476,11 @@
     <w:r>
       <w:t xml:space="preserve">The contents of this document, including system ideas and concepts, are confidential and proprietary in nature and are not to be distributed in any form without the prior written consent of </w:t>
     </w:r>
-    <w:r>
-      <w:fldChar w:fldCharType="begin"/>
-    </w:r>
-    <w:r>
-      <w:instrText xml:space="preserve"> DOCPROPERTY "Company"  \* MERGEFORMAT </w:instrText>
-    </w:r>
-    <w:r>
-      <w:fldChar w:fldCharType="separate"/>
-    </w:r>
-    <w:r>
-      <w:t>Bentley Systems, Inc</w:t>
-    </w:r>
-    <w:r>
-      <w:fldChar w:fldCharType="end"/>
-    </w:r>
+    <w:fldSimple w:instr=" DOCPROPERTY &quot;Company&quot;  \* MERGEFORMAT ">
+      <w:r>
+        <w:t>Bentley Systems, Inc</w:t>
+      </w:r>
+    </w:fldSimple>
     <w:r>
       <w:t>.</w:t>
     </w:r>
@@ -3496,7 +3504,7 @@
           <w:rPr>
             <w:lang w:val="en-GB"/>
           </w:rPr>
-          <w:t>Version &lt;1.0&gt;</w:t>
+          <w:t>Version &lt;1.1&gt;</w:t>
         </w:r>
       </w:sdtContent>
     </w:sdt>
@@ -3532,7 +3540,7 @@
         <w:noProof/>
         <w:color w:val="808080" w:themeColor="background1" w:themeShade="80"/>
       </w:rPr>
-      <w:t>9</w:t>
+      <w:t>8</w:t>
     </w:r>
     <w:r>
       <w:rPr>
@@ -3632,7 +3640,7 @@
               <w:lang w:val="en-GB" w:eastAsia="en-GB" w:bidi="ar-SA"/>
             </w:rPr>
             <w:drawing>
-              <wp:inline distT="0" distB="0" distL="0" distR="0" wp14:anchorId="1E8CA59E" wp14:editId="14BA6D3A">
+              <wp:inline distT="0" distB="0" distL="0" distR="0" wp14:anchorId="3256ACF0" wp14:editId="42353D71">
                 <wp:extent cx="2236700" cy="561975"/>
                 <wp:effectExtent l="0" t="0" r="0" b="0"/>
                 <wp:docPr id="3" name="Picture 3"/>
@@ -3699,7 +3707,7 @@
               <w:lang w:val="en-GB" w:eastAsia="en-GB" w:bidi="ar-SA"/>
             </w:rPr>
             <w:drawing>
-              <wp:inline distT="0" distB="0" distL="0" distR="0" wp14:anchorId="4EFD00D8" wp14:editId="5B162FD7">
+              <wp:inline distT="0" distB="0" distL="0" distR="0" wp14:anchorId="0F82F21E" wp14:editId="2D8F291D">
                 <wp:extent cx="2178657" cy="795584"/>
                 <wp:effectExtent l="0" t="0" r="0" b="5080"/>
                 <wp:docPr id="7" name="Picture 7"/>
@@ -3968,7 +3976,7 @@
                   <w:color w:val="808080" w:themeColor="background1" w:themeShade="80"/>
                   <w:lang w:val="en-GB"/>
                 </w:rPr>
-                <w:t>Version &lt;1.0&gt;</w:t>
+                <w:t>Version &lt;1.1&gt;</w:t>
               </w:r>
             </w:p>
           </w:sdtContent>
@@ -4211,7 +4219,7 @@
               <w:lang w:val="en-GB" w:eastAsia="en-GB" w:bidi="ar-SA"/>
             </w:rPr>
             <w:drawing>
-              <wp:inline distT="0" distB="0" distL="0" distR="0" wp14:anchorId="06114DF0" wp14:editId="60E7A443">
+              <wp:inline distT="0" distB="0" distL="0" distR="0" wp14:anchorId="7D483B86" wp14:editId="572081A2">
                 <wp:extent cx="2236700" cy="561975"/>
                 <wp:effectExtent l="0" t="0" r="0" b="0"/>
                 <wp:docPr id="11" name="Picture 11"/>
@@ -4278,7 +4286,7 @@
               <w:lang w:val="en-GB" w:eastAsia="en-GB" w:bidi="ar-SA"/>
             </w:rPr>
             <w:drawing>
-              <wp:inline distT="0" distB="0" distL="0" distR="0" wp14:anchorId="31958165" wp14:editId="4F91DE7A">
+              <wp:inline distT="0" distB="0" distL="0" distR="0" wp14:anchorId="151A0ABB" wp14:editId="231A6A79">
                 <wp:extent cx="2210463" cy="807198"/>
                 <wp:effectExtent l="0" t="0" r="0" b="0"/>
                 <wp:docPr id="9" name="Picture 9"/>
@@ -4547,7 +4555,7 @@
                   <w:color w:val="808080" w:themeColor="background1" w:themeShade="80"/>
                   <w:lang w:val="en-GB"/>
                 </w:rPr>
-                <w:t>Version &lt;1.0&gt;</w:t>
+                <w:t>Version &lt;1.1&gt;</w:t>
               </w:r>
             </w:p>
           </w:sdtContent>
@@ -4656,7 +4664,7 @@
               <w:noProof/>
               <w:color w:val="808080" w:themeColor="background1" w:themeShade="80"/>
             </w:rPr>
-            <w:t>9</w:t>
+            <w:t>8</w:t>
           </w:r>
           <w:r>
             <w:rPr>
@@ -8085,6 +8093,7 @@
     <w:rsid w:val="008B4B07"/>
     <w:rsid w:val="008B76B0"/>
     <w:rsid w:val="00906A7D"/>
+    <w:rsid w:val="009105BF"/>
     <w:rsid w:val="00921985"/>
     <w:rsid w:val="00943182"/>
     <w:rsid w:val="009635CE"/>
@@ -9087,20 +9096,20 @@
 </file>
 
 <file path=customXml/item2.xml><?xml version="1.0" encoding="utf-8"?>
+<p:properties xmlns:p="http://schemas.microsoft.com/office/2006/metadata/properties" xmlns:xsi="http://www.w3.org/2001/XMLSchema-instance">
+  <documentManagement>
+    <Description0 xmlns="a6c52254-5ad5-4dbd-b687-baa90adb1b1c">BSM 2.1</Description0>
+  </documentManagement>
+</p:properties>
+</file>
+
+<file path=customXml/item3.xml><?xml version="1.0" encoding="utf-8"?>
 <?mso-contentType ?>
 <FormTemplates xmlns="http://schemas.microsoft.com/sharepoint/v3/contenttype/forms">
   <Display>DocumentLibraryForm</Display>
   <Edit>DocumentLibraryForm</Edit>
   <New>DocumentLibraryForm</New>
 </FormTemplates>
-</file>
-
-<file path=customXml/item3.xml><?xml version="1.0" encoding="utf-8"?>
-<p:properties xmlns:p="http://schemas.microsoft.com/office/2006/metadata/properties" xmlns:xsi="http://www.w3.org/2001/XMLSchema-instance">
-  <documentManagement>
-    <Description0 xmlns="a6c52254-5ad5-4dbd-b687-baa90adb1b1c">BSM 2.1</Description0>
-  </documentManagement>
-</p:properties>
 </file>
 
 <file path=customXml/item4.xml><?xml version="1.0" encoding="utf-8"?>
@@ -9126,14 +9135,6 @@
 </file>
 
 <file path=customXml/itemProps2.xml><?xml version="1.0" encoding="utf-8"?>
-<ds:datastoreItem xmlns:ds="http://schemas.openxmlformats.org/officeDocument/2006/customXml" ds:itemID="{534EEC07-DD8F-4803-9E88-A8027D5BADFC}">
-  <ds:schemaRefs>
-    <ds:schemaRef ds:uri="http://schemas.microsoft.com/sharepoint/v3/contenttype/forms"/>
-  </ds:schemaRefs>
-</ds:datastoreItem>
-</file>
-
-<file path=customXml/itemProps3.xml><?xml version="1.0" encoding="utf-8"?>
 <ds:datastoreItem xmlns:ds="http://schemas.openxmlformats.org/officeDocument/2006/customXml" ds:itemID="{00AD1108-104D-477C-86C6-1066DF8D8D5F}">
   <ds:schemaRefs>
     <ds:schemaRef ds:uri="http://schemas.microsoft.com/office/2006/metadata/properties"/>
@@ -9142,8 +9143,16 @@
 </ds:datastoreItem>
 </file>
 
+<file path=customXml/itemProps3.xml><?xml version="1.0" encoding="utf-8"?>
+<ds:datastoreItem xmlns:ds="http://schemas.openxmlformats.org/officeDocument/2006/customXml" ds:itemID="{534EEC07-DD8F-4803-9E88-A8027D5BADFC}">
+  <ds:schemaRefs>
+    <ds:schemaRef ds:uri="http://schemas.microsoft.com/sharepoint/v3/contenttype/forms"/>
+  </ds:schemaRefs>
+</ds:datastoreItem>
+</file>
+
 <file path=customXml/itemProps4.xml><?xml version="1.0" encoding="utf-8"?>
-<ds:datastoreItem xmlns:ds="http://schemas.openxmlformats.org/officeDocument/2006/customXml" ds:itemID="{735825A6-1316-4DB2-A71D-F01EC1A8868F}">
+<ds:datastoreItem xmlns:ds="http://schemas.openxmlformats.org/officeDocument/2006/customXml" ds:itemID="{47A7CB3B-6915-4211-B19F-F5A5ACD40402}">
   <ds:schemaRefs>
     <ds:schemaRef ds:uri="http://schemas.openxmlformats.org/officeDocument/2006/bibliography"/>
   </ds:schemaRefs>

</xml_diff>

<commit_message>
Updated for build 4.7.2.5
git-svn-id: svn://127.0.0.1/customer/trunk@6352 37afec09-bd54-7940-9fac-cf987e4a02e6
</commit_message>
<xml_diff>
--- a/HA/nem/ntis_interface/nem_format/HE_NEM_NTIS_InterfaceDeploymentGuide.docx
+++ b/HA/nem/ntis_interface/nem_format/HE_NEM_NTIS_InterfaceDeploymentGuide.docx
@@ -15,6 +15,8 @@
           <w:szCs w:val="20"/>
         </w:rPr>
       </w:pPr>
+      <w:bookmarkStart w:id="0" w:name="_GoBack"/>
+      <w:bookmarkEnd w:id="0"/>
     </w:p>
     <w:p>
       <w:pPr>
@@ -208,7 +210,7 @@
                     </pic:cNvPicPr>
                   </pic:nvPicPr>
                   <pic:blipFill>
-                    <a:blip r:embed="rId11" r:link="rId12">
+                    <a:blip r:link="rId11">
                       <a:extLst>
                         <a:ext uri="{28A0092B-C50C-407E-A947-70E740481C1C}">
                           <a14:useLocalDpi xmlns:a14="http://schemas.microsoft.com/office/drawing/2010/main" val="0"/>
@@ -288,7 +290,7 @@
                     <pic:cNvPicPr/>
                   </pic:nvPicPr>
                   <pic:blipFill>
-                    <a:blip r:embed="rId13" cstate="print">
+                    <a:blip r:embed="rId12" cstate="print">
                       <a:extLst>
                         <a:ext uri="{28A0092B-C50C-407E-A947-70E740481C1C}">
                           <a14:useLocalDpi xmlns:a14="http://schemas.microsoft.com/office/drawing/2010/main" val="0"/>
@@ -470,7 +472,7 @@
               <w:szCs w:val="28"/>
               <w:lang w:val="en-GB"/>
             </w:rPr>
-            <w:t>2</w:t>
+            <w:t>3</w:t>
           </w:r>
           <w:r>
             <w:rPr>
@@ -967,6 +969,13 @@
                 <w:szCs w:val="20"/>
               </w:rPr>
             </w:pPr>
+            <w:r>
+              <w:rPr>
+                <w:sz w:val="20"/>
+                <w:szCs w:val="20"/>
+              </w:rPr>
+              <w:t>1.3</w:t>
+            </w:r>
           </w:p>
         </w:tc>
         <w:tc>
@@ -982,6 +991,13 @@
                 <w:szCs w:val="20"/>
               </w:rPr>
             </w:pPr>
+            <w:r>
+              <w:rPr>
+                <w:sz w:val="20"/>
+                <w:szCs w:val="20"/>
+              </w:rPr>
+              <w:t>Mike Huitson</w:t>
+            </w:r>
           </w:p>
         </w:tc>
         <w:tc>
@@ -997,6 +1013,13 @@
                 <w:szCs w:val="20"/>
               </w:rPr>
             </w:pPr>
+            <w:r>
+              <w:rPr>
+                <w:sz w:val="20"/>
+                <w:szCs w:val="20"/>
+              </w:rPr>
+              <w:t>19-Jul-2017</w:t>
+            </w:r>
           </w:p>
         </w:tc>
         <w:tc>
@@ -1011,6 +1034,13 @@
                 <w:szCs w:val="20"/>
               </w:rPr>
             </w:pPr>
+            <w:r>
+              <w:rPr>
+                <w:sz w:val="20"/>
+                <w:szCs w:val="20"/>
+              </w:rPr>
+              <w:t>Updated for build 4.7.2.5</w:t>
+            </w:r>
           </w:p>
         </w:tc>
       </w:tr>
@@ -1302,7 +1332,7 @@
         <w:rPr>
           <w:noProof/>
         </w:rPr>
-        <w:t>30-Jun-2017 7:07 PM</w:t>
+        <w:t>19-Jul-2017 5:00 PM</w:t>
       </w:r>
       <w:r>
         <w:fldChar w:fldCharType="end"/>
@@ -1362,7 +1392,7 @@
         </w:rPr>
         <w:fldChar w:fldCharType="separate"/>
       </w:r>
-      <w:hyperlink w:anchor="_Toc486612939" w:history="1">
+      <w:hyperlink w:anchor="_Toc488246889" w:history="1">
         <w:r>
           <w:rPr>
             <w:rStyle w:val="Hyperlink"/>
@@ -1401,7 +1431,7 @@
           <w:rPr>
             <w:webHidden/>
           </w:rPr>
-          <w:instrText xml:space="preserve"> PAGEREF _Toc486612939 \h </w:instrText>
+          <w:instrText xml:space="preserve"> PAGEREF _Toc488246889 \h </w:instrText>
         </w:r>
         <w:r>
           <w:rPr>
@@ -1438,7 +1468,7 @@
           <w:lang w:val="en-GB" w:eastAsia="en-GB" w:bidi="ar-SA"/>
         </w:rPr>
       </w:pPr>
-      <w:hyperlink w:anchor="_Toc486612940" w:history="1">
+      <w:hyperlink w:anchor="_Toc488246890" w:history="1">
         <w:r>
           <w:rPr>
             <w:rStyle w:val="Hyperlink"/>
@@ -1476,7 +1506,7 @@
           <w:rPr>
             <w:webHidden/>
           </w:rPr>
-          <w:instrText xml:space="preserve"> PAGEREF _Toc486612940 \h </w:instrText>
+          <w:instrText xml:space="preserve"> PAGEREF _Toc488246890 \h </w:instrText>
         </w:r>
         <w:r>
           <w:rPr>
@@ -1514,7 +1544,7 @@
           <w:lang w:val="en-GB" w:eastAsia="en-GB" w:bidi="ar-SA"/>
         </w:rPr>
       </w:pPr>
-      <w:hyperlink w:anchor="_Toc486612941" w:history="1">
+      <w:hyperlink w:anchor="_Toc488246891" w:history="1">
         <w:r>
           <w:rPr>
             <w:rStyle w:val="Hyperlink"/>
@@ -1553,7 +1583,7 @@
           <w:rPr>
             <w:webHidden/>
           </w:rPr>
-          <w:instrText xml:space="preserve"> PAGEREF _Toc486612941 \h </w:instrText>
+          <w:instrText xml:space="preserve"> PAGEREF _Toc488246891 \h </w:instrText>
         </w:r>
         <w:r>
           <w:rPr>
@@ -1591,7 +1621,7 @@
           <w:lang w:val="en-GB" w:eastAsia="en-GB" w:bidi="ar-SA"/>
         </w:rPr>
       </w:pPr>
-      <w:hyperlink w:anchor="_Toc486612942" w:history="1">
+      <w:hyperlink w:anchor="_Toc488246892" w:history="1">
         <w:r>
           <w:rPr>
             <w:rStyle w:val="Hyperlink"/>
@@ -1630,7 +1660,7 @@
           <w:rPr>
             <w:webHidden/>
           </w:rPr>
-          <w:instrText xml:space="preserve"> PAGEREF _Toc486612942 \h </w:instrText>
+          <w:instrText xml:space="preserve"> PAGEREF _Toc488246892 \h </w:instrText>
         </w:r>
         <w:r>
           <w:rPr>
@@ -1667,7 +1697,7 @@
           <w:lang w:val="en-GB" w:eastAsia="en-GB" w:bidi="ar-SA"/>
         </w:rPr>
       </w:pPr>
-      <w:hyperlink w:anchor="_Toc486612943" w:history="1">
+      <w:hyperlink w:anchor="_Toc488246893" w:history="1">
         <w:r>
           <w:rPr>
             <w:rStyle w:val="Hyperlink"/>
@@ -1705,7 +1735,7 @@
           <w:rPr>
             <w:webHidden/>
           </w:rPr>
-          <w:instrText xml:space="preserve"> PAGEREF _Toc486612943 \h </w:instrText>
+          <w:instrText xml:space="preserve"> PAGEREF _Toc488246893 \h </w:instrText>
         </w:r>
         <w:r>
           <w:rPr>
@@ -1742,7 +1772,7 @@
           <w:lang w:val="en-GB" w:eastAsia="en-GB" w:bidi="ar-SA"/>
         </w:rPr>
       </w:pPr>
-      <w:hyperlink w:anchor="_Toc486612944" w:history="1">
+      <w:hyperlink w:anchor="_Toc488246894" w:history="1">
         <w:r>
           <w:rPr>
             <w:rStyle w:val="Hyperlink"/>
@@ -1780,7 +1810,7 @@
           <w:rPr>
             <w:webHidden/>
           </w:rPr>
-          <w:instrText xml:space="preserve"> PAGEREF _Toc486612944 \h </w:instrText>
+          <w:instrText xml:space="preserve"> PAGEREF _Toc488246894 \h </w:instrText>
         </w:r>
         <w:r>
           <w:rPr>
@@ -1817,7 +1847,7 @@
           <w:lang w:val="en-GB" w:eastAsia="en-GB" w:bidi="ar-SA"/>
         </w:rPr>
       </w:pPr>
-      <w:hyperlink w:anchor="_Toc486612945" w:history="1">
+      <w:hyperlink w:anchor="_Toc488246895" w:history="1">
         <w:r>
           <w:rPr>
             <w:rStyle w:val="Hyperlink"/>
@@ -1855,7 +1885,7 @@
           <w:rPr>
             <w:webHidden/>
           </w:rPr>
-          <w:instrText xml:space="preserve"> PAGEREF _Toc486612945 \h </w:instrText>
+          <w:instrText xml:space="preserve"> PAGEREF _Toc488246895 \h </w:instrText>
         </w:r>
         <w:r>
           <w:rPr>
@@ -1892,7 +1922,7 @@
           <w:lang w:val="en-GB" w:eastAsia="en-GB" w:bidi="ar-SA"/>
         </w:rPr>
       </w:pPr>
-      <w:hyperlink w:anchor="_Toc486612946" w:history="1">
+      <w:hyperlink w:anchor="_Toc488246896" w:history="1">
         <w:r>
           <w:rPr>
             <w:rStyle w:val="Hyperlink"/>
@@ -1930,7 +1960,7 @@
           <w:rPr>
             <w:webHidden/>
           </w:rPr>
-          <w:instrText xml:space="preserve"> PAGEREF _Toc486612946 \h </w:instrText>
+          <w:instrText xml:space="preserve"> PAGEREF _Toc488246896 \h </w:instrText>
         </w:r>
         <w:r>
           <w:rPr>
@@ -1967,7 +1997,7 @@
           <w:lang w:val="en-GB" w:eastAsia="en-GB" w:bidi="ar-SA"/>
         </w:rPr>
       </w:pPr>
-      <w:hyperlink w:anchor="_Toc486612947" w:history="1">
+      <w:hyperlink w:anchor="_Toc488246897" w:history="1">
         <w:r>
           <w:rPr>
             <w:rStyle w:val="Hyperlink"/>
@@ -2005,7 +2035,7 @@
           <w:rPr>
             <w:webHidden/>
           </w:rPr>
-          <w:instrText xml:space="preserve"> PAGEREF _Toc486612947 \h </w:instrText>
+          <w:instrText xml:space="preserve"> PAGEREF _Toc488246897 \h </w:instrText>
         </w:r>
         <w:r>
           <w:rPr>
@@ -2074,19 +2104,17 @@
           <w:szCs w:val="28"/>
         </w:rPr>
         <w:sectPr>
-          <w:headerReference w:type="even" r:id="rId14"/>
-          <w:headerReference w:type="default" r:id="rId15"/>
-          <w:footerReference w:type="default" r:id="rId16"/>
-          <w:headerReference w:type="first" r:id="rId17"/>
+          <w:headerReference w:type="even" r:id="rId13"/>
+          <w:headerReference w:type="default" r:id="rId14"/>
+          <w:footerReference w:type="default" r:id="rId15"/>
+          <w:headerReference w:type="first" r:id="rId16"/>
           <w:pgSz w:w="11907" w:h="16840" w:code="9"/>
           <w:pgMar w:top="1440" w:right="1440" w:bottom="567" w:left="1440" w:header="709" w:footer="371" w:gutter="0"/>
           <w:cols w:space="720"/>
           <w:docGrid w:linePitch="360"/>
         </w:sectPr>
       </w:pPr>
-      <w:bookmarkStart w:id="0" w:name="Intro"/>
-      <w:bookmarkStart w:id="1" w:name="_GoBack"/>
-      <w:bookmarkEnd w:id="0"/>
+      <w:bookmarkStart w:id="1" w:name="Intro"/>
       <w:bookmarkEnd w:id="1"/>
     </w:p>
     <w:p>
@@ -2100,7 +2128,7 @@
       <w:bookmarkStart w:id="6" w:name="_Toc128288370"/>
       <w:bookmarkStart w:id="7" w:name="_Toc367889454"/>
       <w:bookmarkStart w:id="8" w:name="_Toc432115301"/>
-      <w:bookmarkStart w:id="9" w:name="_Toc486612939"/>
+      <w:bookmarkStart w:id="9" w:name="_Toc488246889"/>
       <w:bookmarkEnd w:id="2"/>
       <w:bookmarkEnd w:id="3"/>
       <w:bookmarkEnd w:id="4"/>
@@ -2208,7 +2236,7 @@
       <w:pPr>
         <w:pStyle w:val="Heading2"/>
       </w:pPr>
-      <w:bookmarkStart w:id="12" w:name="_Toc486612940"/>
+      <w:bookmarkStart w:id="12" w:name="_Toc488246890"/>
       <w:r>
         <w:t>Prerequisites</w:t>
       </w:r>
@@ -2273,7 +2301,7 @@
           <w:b w:val="0"/>
         </w:rPr>
       </w:pPr>
-      <w:bookmarkStart w:id="14" w:name="_Toc486612941"/>
+      <w:bookmarkStart w:id="14" w:name="_Toc488246891"/>
       <w:r>
         <w:lastRenderedPageBreak/>
         <w:t>Database Install</w:t>
@@ -2285,15 +2313,7 @@
         <w:ind w:left="0"/>
       </w:pPr>
       <w:r>
-        <w:t xml:space="preserve">This section gives details of how to create the required objects on the </w:t>
-      </w:r>
-      <w:proofErr w:type="spellStart"/>
-      <w:r>
-        <w:t>exor</w:t>
-      </w:r>
-      <w:proofErr w:type="spellEnd"/>
-      <w:r>
-        <w:t xml:space="preserve"> database.</w:t>
+        <w:t>This section gives details of how to create the required objects on the exor database.</w:t>
       </w:r>
     </w:p>
     <w:p>
@@ -2311,7 +2331,10 @@
         <w:t xml:space="preserve">Unzip </w:t>
       </w:r>
       <w:r>
-        <w:t>the exNEM_NTIS_Interface04070203</w:t>
+        <w:t>the exNEM_NTIS_Interface0407020</w:t>
+      </w:r>
+      <w:r>
+        <w:t>5</w:t>
       </w:r>
       <w:r>
         <w:t>en.zip file to a staging folder on the Database Server.</w:t>
@@ -2376,15 +2399,7 @@
         <w:ind w:left="357" w:hanging="357"/>
       </w:pPr>
       <w:r>
-        <w:t xml:space="preserve">Type “start </w:t>
-      </w:r>
-      <w:proofErr w:type="spellStart"/>
-      <w:r>
-        <w:t>install.sql</w:t>
-      </w:r>
-      <w:proofErr w:type="spellEnd"/>
-      <w:r>
-        <w:t>” and press enter.</w:t>
+        <w:t>Type “start install.sql” and press enter.</w:t>
       </w:r>
     </w:p>
     <w:p>
@@ -2405,15 +2420,7 @@
         <w:ind w:left="357" w:hanging="357"/>
       </w:pPr>
       <w:r>
-        <w:t xml:space="preserve">Type “start </w:t>
-      </w:r>
-      <w:proofErr w:type="spellStart"/>
-      <w:r>
-        <w:t>nem_ntis_interface.pkh</w:t>
-      </w:r>
-      <w:proofErr w:type="spellEnd"/>
-      <w:r>
-        <w:t>” and press enter.</w:t>
+        <w:t>Type “start nem_ntis_interface.pkh” and press enter.</w:t>
       </w:r>
     </w:p>
     <w:p>
@@ -2432,15 +2439,7 @@
         <w:ind w:left="357" w:hanging="357"/>
       </w:pPr>
       <w:r>
-        <w:t xml:space="preserve">Type “start </w:t>
-      </w:r>
-      <w:proofErr w:type="spellStart"/>
-      <w:r>
-        <w:t>nem_ntis_interface.pkw</w:t>
-      </w:r>
-      <w:proofErr w:type="spellEnd"/>
-      <w:r>
-        <w:t>” and press enter.</w:t>
+        <w:t>Type “start nem_ntis_interface.pkw” and press enter.</w:t>
       </w:r>
     </w:p>
     <w:p>
@@ -2529,7 +2528,7 @@
       <w:pPr>
         <w:pStyle w:val="Heading1"/>
       </w:pPr>
-      <w:bookmarkStart w:id="16" w:name="_Toc486612942"/>
+      <w:bookmarkStart w:id="16" w:name="_Toc488246892"/>
       <w:r>
         <w:lastRenderedPageBreak/>
         <w:t>Configuration</w:t>
@@ -2544,7 +2543,7 @@
         </w:tabs>
         <w:ind w:left="576" w:hanging="576"/>
       </w:pPr>
-      <w:bookmarkStart w:id="17" w:name="_Toc486612943"/>
+      <w:bookmarkStart w:id="17" w:name="_Toc488246893"/>
       <w:r>
         <w:t>Product Options</w:t>
       </w:r>
@@ -2563,15 +2562,7 @@
         <w:ind w:left="0"/>
       </w:pPr>
       <w:r>
-        <w:t xml:space="preserve">The values set during deployment are those agreed with Highways England at the time of publication, however they can be modified as required using the </w:t>
-      </w:r>
-      <w:proofErr w:type="spellStart"/>
-      <w:r>
-        <w:t>exor</w:t>
-      </w:r>
-      <w:proofErr w:type="spellEnd"/>
-      <w:r>
-        <w:t xml:space="preserve"> Product Options form (HIG9130):</w:t>
+        <w:t>The values set during deployment are those agreed with Highways England at the time of publication, however they can be modified as required using the exor Product Options form (HIG9130):</w:t>
       </w:r>
     </w:p>
     <w:p>
@@ -2598,7 +2589,7 @@
                     <pic:cNvPicPr/>
                   </pic:nvPicPr>
                   <pic:blipFill>
-                    <a:blip r:embed="rId18"/>
+                    <a:blip r:embed="rId17"/>
                     <a:stretch>
                       <a:fillRect/>
                     </a:stretch>
@@ -2910,7 +2901,7 @@
         </w:tabs>
         <w:ind w:left="576" w:hanging="576"/>
       </w:pPr>
-      <w:bookmarkStart w:id="18" w:name="_Toc486612944"/>
+      <w:bookmarkStart w:id="18" w:name="_Toc488246894"/>
       <w:r>
         <w:t>Directory</w:t>
       </w:r>
@@ -2939,15 +2930,7 @@
         <w:t xml:space="preserve">, created during the install, </w:t>
       </w:r>
       <w:r>
-        <w:t xml:space="preserve">in the Directories form (HIG1895) in the </w:t>
-      </w:r>
-      <w:proofErr w:type="spellStart"/>
-      <w:r>
-        <w:t>exor</w:t>
-      </w:r>
-      <w:proofErr w:type="spellEnd"/>
-      <w:r>
-        <w:t xml:space="preserve"> application.</w:t>
+        <w:t>in the Directories form (HIG1895) in the exor application.</w:t>
       </w:r>
     </w:p>
     <w:p>
@@ -2976,7 +2959,7 @@
                     <pic:cNvPicPr/>
                   </pic:nvPicPr>
                   <pic:blipFill>
-                    <a:blip r:embed="rId19"/>
+                    <a:blip r:embed="rId18"/>
                     <a:stretch>
                       <a:fillRect/>
                     </a:stretch>
@@ -3001,7 +2984,7 @@
       <w:pPr>
         <w:pStyle w:val="Heading2"/>
       </w:pPr>
-      <w:bookmarkStart w:id="19" w:name="_Toc486612945"/>
+      <w:bookmarkStart w:id="19" w:name="_Toc488246895"/>
       <w:r>
         <w:t>FTP Connection</w:t>
       </w:r>
@@ -3012,15 +2995,7 @@
         <w:ind w:left="0"/>
       </w:pPr>
       <w:r>
-        <w:t xml:space="preserve">To configure the FTP connection that should be used by the interface enter the details of the FTP Site and the folder that the files should be written to (Out Directory) in the FTP Connections (HIG0200) form in the </w:t>
-      </w:r>
-      <w:proofErr w:type="spellStart"/>
-      <w:r>
-        <w:t>exor</w:t>
-      </w:r>
-      <w:proofErr w:type="spellEnd"/>
-      <w:r>
-        <w:t xml:space="preserve"> application.</w:t>
+        <w:t>To configure the FTP connection that should be used by the interface enter the details of the FTP Site and the folder that the files should be written to (Out Directory) in the FTP Connections (HIG0200) form in the exor application.</w:t>
       </w:r>
     </w:p>
     <w:p>
@@ -3062,7 +3037,7 @@
                     <pic:cNvPicPr/>
                   </pic:nvPicPr>
                   <pic:blipFill>
-                    <a:blip r:embed="rId20"/>
+                    <a:blip r:embed="rId19"/>
                     <a:stretch>
                       <a:fillRect/>
                     </a:stretch>
@@ -3087,7 +3062,7 @@
       <w:pPr>
         <w:pStyle w:val="Heading2"/>
       </w:pPr>
-      <w:bookmarkStart w:id="20" w:name="_Toc486612946"/>
+      <w:bookmarkStart w:id="20" w:name="_Toc488246896"/>
       <w:r>
         <w:t>Process Framework</w:t>
       </w:r>
@@ -3104,15 +3079,7 @@
         <w:t>run under</w:t>
       </w:r>
       <w:r>
-        <w:t xml:space="preserve"> the </w:t>
-      </w:r>
-      <w:proofErr w:type="spellStart"/>
-      <w:r>
-        <w:t>exor</w:t>
-      </w:r>
-      <w:proofErr w:type="spellEnd"/>
-      <w:r>
-        <w:t xml:space="preserve"> Process Framework, two Process Types are created as part of the Install:</w:t>
+        <w:t xml:space="preserve"> the exor Process Framework, two Process Types are created as part of the Install:</w:t>
       </w:r>
     </w:p>
     <w:p>
@@ -3164,15 +3131,7 @@
         <w:t>NEM NTIS Interface Update Export</w:t>
       </w:r>
       <w:r>
-        <w:t xml:space="preserve">” is intended to be run on a scheduled basis under the Process Framework so as part of the deployment a job should be submitted as the Highways Owner using the Submit a Process form (HIG2510) in the </w:t>
-      </w:r>
-      <w:proofErr w:type="spellStart"/>
-      <w:r>
-        <w:t>exor</w:t>
-      </w:r>
-      <w:proofErr w:type="spellEnd"/>
-      <w:r>
-        <w:t xml:space="preserve"> application</w:t>
+        <w:t>” is intended to be run on a scheduled basis under the Process Framework so as part of the deployment a job should be submitted as the Highways Owner using the Submit a Process form (HIG2510) in the exor application</w:t>
       </w:r>
       <w:r>
         <w:t>:</w:t>
@@ -3228,7 +3187,7 @@
                     <pic:cNvPicPr/>
                   </pic:nvPicPr>
                   <pic:blipFill>
-                    <a:blip r:embed="rId21"/>
+                    <a:blip r:embed="rId20"/>
                     <a:stretch>
                       <a:fillRect/>
                     </a:stretch>
@@ -3287,7 +3246,7 @@
                     <pic:cNvPicPr/>
                   </pic:nvPicPr>
                   <pic:blipFill>
-                    <a:blip r:embed="rId22"/>
+                    <a:blip r:embed="rId21"/>
                     <a:stretch>
                       <a:fillRect/>
                     </a:stretch>
@@ -3323,15 +3282,7 @@
         <w:t>HIG2520</w:t>
       </w:r>
       <w:r>
-        <w:t xml:space="preserve">) in the </w:t>
-      </w:r>
-      <w:proofErr w:type="spellStart"/>
-      <w:r>
-        <w:t>exor</w:t>
-      </w:r>
-      <w:proofErr w:type="spellEnd"/>
-      <w:r>
-        <w:t xml:space="preserve"> application.</w:t>
+        <w:t>) in the exor application.</w:t>
       </w:r>
     </w:p>
     <w:p>
@@ -3366,7 +3317,7 @@
                     <pic:cNvPicPr/>
                   </pic:nvPicPr>
                   <pic:blipFill>
-                    <a:blip r:embed="rId23"/>
+                    <a:blip r:embed="rId22"/>
                     <a:stretch>
                       <a:fillRect/>
                     </a:stretch>
@@ -3407,6 +3358,121 @@
             <wp:extent cx="5732145" cy="3480435"/>
             <wp:effectExtent l="0" t="0" r="1905" b="5715"/>
             <wp:docPr id="14" name="Picture 14"/>
+            <wp:cNvGraphicFramePr>
+              <a:graphicFrameLocks xmlns:a="http://schemas.openxmlformats.org/drawingml/2006/main" noChangeAspect="1"/>
+            </wp:cNvGraphicFramePr>
+            <a:graphic xmlns:a="http://schemas.openxmlformats.org/drawingml/2006/main">
+              <a:graphicData uri="http://schemas.openxmlformats.org/drawingml/2006/picture">
+                <pic:pic xmlns:pic="http://schemas.openxmlformats.org/drawingml/2006/picture">
+                  <pic:nvPicPr>
+                    <pic:cNvPr id="1" name=""/>
+                    <pic:cNvPicPr/>
+                  </pic:nvPicPr>
+                  <pic:blipFill>
+                    <a:blip r:embed="rId23"/>
+                    <a:stretch>
+                      <a:fillRect/>
+                    </a:stretch>
+                  </pic:blipFill>
+                  <pic:spPr>
+                    <a:xfrm>
+                      <a:off x="0" y="0"/>
+                      <a:ext cx="5732145" cy="3480435"/>
+                    </a:xfrm>
+                    <a:prstGeom prst="rect">
+                      <a:avLst/>
+                    </a:prstGeom>
+                  </pic:spPr>
+                </pic:pic>
+              </a:graphicData>
+            </a:graphic>
+          </wp:inline>
+        </w:drawing>
+      </w:r>
+    </w:p>
+    <w:p>
+      <w:pPr>
+        <w:ind w:left="0"/>
+        <w:jc w:val="center"/>
+      </w:pPr>
+    </w:p>
+    <w:p>
+      <w:pPr>
+        <w:spacing w:before="0" w:after="0"/>
+        <w:ind w:left="0"/>
+        <w:rPr>
+          <w:rFonts w:cs="Arial"/>
+          <w:b/>
+          <w:bCs/>
+          <w:iCs w:val="0"/>
+        </w:rPr>
+      </w:pPr>
+      <w:r>
+        <w:br w:type="page"/>
+      </w:r>
+    </w:p>
+    <w:p>
+      <w:pPr>
+        <w:pStyle w:val="Heading2"/>
+      </w:pPr>
+      <w:bookmarkStart w:id="21" w:name="_Toc488246897"/>
+      <w:r>
+        <w:lastRenderedPageBreak/>
+        <w:t>File Cleanup</w:t>
+      </w:r>
+      <w:bookmarkEnd w:id="21"/>
+    </w:p>
+    <w:p>
+      <w:pPr>
+        <w:ind w:left="0"/>
+      </w:pPr>
+      <w:r>
+        <w:t>If the Product Option “</w:t>
+      </w:r>
+      <w:r>
+        <w:t>NTISCLNUPD</w:t>
+      </w:r>
+      <w:r>
+        <w:t>” has been set to “N” then a separate process can be configured to periodically clean up the files produced by the Full Export and Update processes.</w:t>
+      </w:r>
+    </w:p>
+    <w:p>
+      <w:pPr>
+        <w:ind w:left="0"/>
+      </w:pPr>
+    </w:p>
+    <w:p>
+      <w:pPr>
+        <w:ind w:left="0"/>
+      </w:pPr>
+      <w:r>
+        <w:t>The process should call nem_ntis_interface.cleanup_files</w:t>
+      </w:r>
+      <w:r>
+        <w:t xml:space="preserve"> and can be run at whatever interval is appropriate for the environment upon which it is running.</w:t>
+      </w:r>
+    </w:p>
+    <w:p>
+      <w:pPr>
+        <w:ind w:left="0"/>
+      </w:pPr>
+      <w:r>
+        <w:t>“Polled FTP Type” / “Area Polled Locations” / “Process Locations” details will be inherited from the Full Export and Update process types so do not need to be entered:</w:t>
+      </w:r>
+    </w:p>
+    <w:p>
+      <w:pPr>
+        <w:ind w:left="0"/>
+      </w:pPr>
+      <w:r>
+        <w:rPr>
+          <w:noProof/>
+        </w:rPr>
+        <w:drawing>
+          <wp:inline distT="0" distB="0" distL="0" distR="0" wp14:anchorId="4ACBB450" wp14:editId="418D81D6">
+            <wp:extent cx="5732145" cy="3480435"/>
+            <wp:effectExtent l="0" t="0" r="1905" b="5715"/>
+            <wp:docPr id="12" name="Picture 12"/>
             <wp:cNvGraphicFramePr>
               <a:graphicFrameLocks xmlns:a="http://schemas.openxmlformats.org/drawingml/2006/main" noChangeAspect="1"/>
             </wp:cNvGraphicFramePr>
@@ -3442,99 +3508,16 @@
     <w:p>
       <w:pPr>
         <w:ind w:left="0"/>
-        <w:jc w:val="center"/>
-      </w:pPr>
-    </w:p>
-    <w:p>
-      <w:pPr>
-        <w:spacing w:before="0" w:after="0"/>
-        <w:ind w:left="0"/>
-        <w:rPr>
-          <w:rFonts w:cs="Arial"/>
-          <w:b/>
-          <w:bCs/>
-          <w:iCs w:val="0"/>
-        </w:rPr>
-      </w:pPr>
-      <w:r>
-        <w:br w:type="page"/>
-      </w:r>
-    </w:p>
-    <w:p>
-      <w:pPr>
-        <w:pStyle w:val="Heading2"/>
-      </w:pPr>
-      <w:bookmarkStart w:id="21" w:name="_Toc486612947"/>
-      <w:r>
-        <w:lastRenderedPageBreak/>
-        <w:t>File Cleanup</w:t>
-      </w:r>
-      <w:bookmarkEnd w:id="21"/>
-    </w:p>
-    <w:p>
-      <w:pPr>
-        <w:ind w:left="0"/>
-      </w:pPr>
-      <w:r>
-        <w:t>If the Product Option “</w:t>
-      </w:r>
-      <w:r>
-        <w:t>NTISCLNUPD</w:t>
-      </w:r>
-      <w:r>
-        <w:t>” has been set to “N” then a separate process can be configured to periodically clean up the files produced by the Full Export and Update processes.</w:t>
-      </w:r>
-    </w:p>
-    <w:p>
-      <w:pPr>
-        <w:ind w:left="0"/>
-      </w:pPr>
-    </w:p>
-    <w:p>
-      <w:pPr>
-        <w:ind w:left="0"/>
-      </w:pPr>
-      <w:r>
-        <w:t xml:space="preserve">The process should call </w:t>
-      </w:r>
-      <w:proofErr w:type="spellStart"/>
-      <w:r>
-        <w:t>nem_ntis_</w:t>
-      </w:r>
-      <w:proofErr w:type="gramStart"/>
-      <w:r>
-        <w:t>interface.cleanup</w:t>
-      </w:r>
-      <w:proofErr w:type="gramEnd"/>
-      <w:r>
-        <w:t>_files</w:t>
-      </w:r>
-      <w:proofErr w:type="spellEnd"/>
-      <w:r>
-        <w:t xml:space="preserve"> and can be run at whatever interval is appropriate for the environment upon which it is running.</w:t>
-      </w:r>
-    </w:p>
-    <w:p>
-      <w:pPr>
-        <w:ind w:left="0"/>
-      </w:pPr>
-      <w:r>
-        <w:t>“Polled FTP Type” / “Area Polled Locations” / “Process Locations” details will be inherited from the Full Export and Update process types so do not need to be entered:</w:t>
-      </w:r>
-    </w:p>
-    <w:p>
-      <w:pPr>
-        <w:ind w:left="0"/>
       </w:pPr>
       <w:r>
         <w:rPr>
           <w:noProof/>
         </w:rPr>
         <w:drawing>
-          <wp:inline distT="0" distB="0" distL="0" distR="0" wp14:anchorId="4ACBB450" wp14:editId="418D81D6">
-            <wp:extent cx="5732145" cy="3480435"/>
-            <wp:effectExtent l="0" t="0" r="1905" b="5715"/>
-            <wp:docPr id="12" name="Picture 12"/>
+          <wp:inline distT="0" distB="0" distL="0" distR="0" wp14:anchorId="7BF4333A" wp14:editId="2D8FC310">
+            <wp:extent cx="5732145" cy="1591945"/>
+            <wp:effectExtent l="0" t="0" r="1905" b="8255"/>
+            <wp:docPr id="13" name="Picture 13"/>
             <wp:cNvGraphicFramePr>
               <a:graphicFrameLocks xmlns:a="http://schemas.openxmlformats.org/drawingml/2006/main" noChangeAspect="1"/>
             </wp:cNvGraphicFramePr>
@@ -3554,51 +3537,6 @@
                   <pic:spPr>
                     <a:xfrm>
                       <a:off x="0" y="0"/>
-                      <a:ext cx="5732145" cy="3480435"/>
-                    </a:xfrm>
-                    <a:prstGeom prst="rect">
-                      <a:avLst/>
-                    </a:prstGeom>
-                  </pic:spPr>
-                </pic:pic>
-              </a:graphicData>
-            </a:graphic>
-          </wp:inline>
-        </w:drawing>
-      </w:r>
-    </w:p>
-    <w:p>
-      <w:pPr>
-        <w:ind w:left="0"/>
-      </w:pPr>
-      <w:r>
-        <w:rPr>
-          <w:noProof/>
-        </w:rPr>
-        <w:drawing>
-          <wp:inline distT="0" distB="0" distL="0" distR="0" wp14:anchorId="7BF4333A" wp14:editId="2D8FC310">
-            <wp:extent cx="5732145" cy="1591945"/>
-            <wp:effectExtent l="0" t="0" r="1905" b="8255"/>
-            <wp:docPr id="13" name="Picture 13"/>
-            <wp:cNvGraphicFramePr>
-              <a:graphicFrameLocks xmlns:a="http://schemas.openxmlformats.org/drawingml/2006/main" noChangeAspect="1"/>
-            </wp:cNvGraphicFramePr>
-            <a:graphic xmlns:a="http://schemas.openxmlformats.org/drawingml/2006/main">
-              <a:graphicData uri="http://schemas.openxmlformats.org/drawingml/2006/picture">
-                <pic:pic xmlns:pic="http://schemas.openxmlformats.org/drawingml/2006/picture">
-                  <pic:nvPicPr>
-                    <pic:cNvPr id="1" name=""/>
-                    <pic:cNvPicPr/>
-                  </pic:nvPicPr>
-                  <pic:blipFill>
-                    <a:blip r:embed="rId26"/>
-                    <a:stretch>
-                      <a:fillRect/>
-                    </a:stretch>
-                  </pic:blipFill>
-                  <pic:spPr>
-                    <a:xfrm>
-                      <a:off x="0" y="0"/>
                       <a:ext cx="5732145" cy="1591945"/>
                     </a:xfrm>
                     <a:prstGeom prst="rect">
@@ -3613,10 +3551,10 @@
       </w:r>
     </w:p>
     <w:sectPr>
-      <w:headerReference w:type="even" r:id="rId27"/>
-      <w:headerReference w:type="default" r:id="rId28"/>
-      <w:footerReference w:type="default" r:id="rId29"/>
-      <w:headerReference w:type="first" r:id="rId30"/>
+      <w:headerReference w:type="even" r:id="rId26"/>
+      <w:headerReference w:type="default" r:id="rId27"/>
+      <w:footerReference w:type="default" r:id="rId28"/>
+      <w:headerReference w:type="first" r:id="rId29"/>
       <w:pgSz w:w="11907" w:h="16840" w:code="9"/>
       <w:pgMar w:top="1440" w:right="1440" w:bottom="1134" w:left="1440" w:header="709" w:footer="510" w:gutter="0"/>
       <w:cols w:space="720"/>
@@ -3723,7 +3661,7 @@
       <w:sdtEndPr/>
       <w:sdtContent>
         <w:r>
-          <w:t>Version &lt;1.2&gt;</w:t>
+          <w:t>Version &lt;1.3&gt;</w:t>
         </w:r>
       </w:sdtContent>
     </w:sdt>
@@ -3819,7 +3757,10 @@
       <w:fldChar w:fldCharType="begin"/>
     </w:r>
     <w:r>
-      <w:instrText xml:space="preserve"> DOCPROPERTY "Company"  \* MERGEFORMAT </w:instrText>
+      <w:instrText xml:space="preserve"> DO</w:instrText>
+    </w:r>
+    <w:r>
+      <w:instrText xml:space="preserve">CPROPERTY "Company"  \* MERGEFORMAT </w:instrText>
     </w:r>
     <w:r>
       <w:fldChar w:fldCharType="separate"/>
@@ -3850,7 +3791,7 @@
       <w:sdtEndPr/>
       <w:sdtContent>
         <w:r>
-          <w:t>Version &lt;1.2&gt;</w:t>
+          <w:t>Version &lt;1.3&gt;</w:t>
         </w:r>
       </w:sdtContent>
     </w:sdt>
@@ -3886,7 +3827,7 @@
         <w:noProof/>
         <w:color w:val="808080" w:themeColor="background1" w:themeShade="80"/>
       </w:rPr>
-      <w:t>4</w:t>
+      <w:t>12</w:t>
     </w:r>
     <w:r>
       <w:rPr>
@@ -4321,7 +4262,7 @@
                 <w:rPr>
                   <w:color w:val="808080" w:themeColor="background1" w:themeShade="80"/>
                 </w:rPr>
-                <w:t>Version &lt;1.2&gt;</w:t>
+                <w:t>Version &lt;1.3&gt;</w:t>
               </w:r>
             </w:p>
           </w:sdtContent>
@@ -4349,7 +4290,13 @@
             <w:rPr>
               <w:color w:val="808080" w:themeColor="background1" w:themeShade="80"/>
             </w:rPr>
-            <w:t>30th</w:t>
+            <w:t>19</w:t>
+          </w:r>
+          <w:r>
+            <w:rPr>
+              <w:color w:val="808080" w:themeColor="background1" w:themeShade="80"/>
+            </w:rPr>
+            <w:t>th</w:t>
           </w:r>
           <w:r>
             <w:rPr>
@@ -4361,7 +4308,13 @@
             <w:rPr>
               <w:color w:val="808080" w:themeColor="background1" w:themeShade="80"/>
             </w:rPr>
-            <w:t>June</w:t>
+            <w:t>Ju</w:t>
+          </w:r>
+          <w:r>
+            <w:rPr>
+              <w:color w:val="808080" w:themeColor="background1" w:themeShade="80"/>
+            </w:rPr>
+            <w:t>ly</w:t>
           </w:r>
           <w:r>
             <w:rPr>
@@ -4910,7 +4863,7 @@
                 <w:rPr>
                   <w:color w:val="808080" w:themeColor="background1" w:themeShade="80"/>
                 </w:rPr>
-                <w:t>Version &lt;1.2&gt;</w:t>
+                <w:t>Version &lt;1.3&gt;</w:t>
               </w:r>
             </w:p>
           </w:sdtContent>
@@ -4938,7 +4891,7 @@
             <w:rPr>
               <w:color w:val="808080" w:themeColor="background1" w:themeShade="80"/>
             </w:rPr>
-            <w:t>30</w:t>
+            <w:t>19</w:t>
           </w:r>
           <w:r>
             <w:rPr>
@@ -4951,7 +4904,19 @@
             <w:rPr>
               <w:color w:val="808080" w:themeColor="background1" w:themeShade="80"/>
             </w:rPr>
-            <w:t xml:space="preserve"> June 2017</w:t>
+            <w:t xml:space="preserve"> Ju</w:t>
+          </w:r>
+          <w:r>
+            <w:rPr>
+              <w:color w:val="808080" w:themeColor="background1" w:themeShade="80"/>
+            </w:rPr>
+            <w:t>ly</w:t>
+          </w:r>
+          <w:r>
+            <w:rPr>
+              <w:color w:val="808080" w:themeColor="background1" w:themeShade="80"/>
+            </w:rPr>
+            <w:t xml:space="preserve"> 2017</w:t>
           </w:r>
         </w:p>
       </w:tc>
@@ -5007,7 +4972,7 @@
               <w:noProof/>
               <w:color w:val="808080" w:themeColor="background1" w:themeShade="80"/>
             </w:rPr>
-            <w:t>4</w:t>
+            <w:t>12</w:t>
           </w:r>
           <w:r>
             <w:rPr>
@@ -6096,6 +6061,7 @@
     <w:lsdException w:name="HTML Sample" w:semiHidden="1" w:unhideWhenUsed="1"/>
     <w:lsdException w:name="HTML Typewriter" w:semiHidden="1" w:unhideWhenUsed="1"/>
     <w:lsdException w:name="HTML Variable" w:semiHidden="1" w:unhideWhenUsed="1"/>
+    <w:lsdException w:name="Normal Table" w:semiHidden="1" w:unhideWhenUsed="1"/>
     <w:lsdException w:name="annotation subject" w:semiHidden="1" w:unhideWhenUsed="1"/>
     <w:lsdException w:name="No List" w:semiHidden="1" w:unhideWhenUsed="1"/>
     <w:lsdException w:name="Outline List 1" w:semiHidden="1" w:unhideWhenUsed="1"/>
@@ -6141,8 +6107,10 @@
     <w:lsdException w:name="Table Subtle 1" w:semiHidden="1" w:unhideWhenUsed="1"/>
     <w:lsdException w:name="Table Subtle 2" w:semiHidden="1" w:unhideWhenUsed="1"/>
     <w:lsdException w:name="Table Web 1" w:semiHidden="1" w:unhideWhenUsed="1"/>
+    <w:lsdException w:name="Table Web 2" w:semiHidden="1" w:unhideWhenUsed="1"/>
     <w:lsdException w:name="Table Web 3" w:semiHidden="1" w:unhideWhenUsed="1"/>
     <w:lsdException w:name="Balloon Text" w:semiHidden="1" w:unhideWhenUsed="1"/>
+    <w:lsdException w:name="Table Theme" w:semiHidden="1" w:unhideWhenUsed="1"/>
     <w:lsdException w:name="Placeholder Text" w:semiHidden="1" w:uiPriority="99"/>
     <w:lsdException w:name="No Spacing" w:uiPriority="1"/>
     <w:lsdException w:name="Light Shading" w:uiPriority="60"/>
@@ -8378,6 +8346,7 @@
     <w:rsid w:val="001077FA"/>
     <w:rsid w:val="00116CD7"/>
     <w:rsid w:val="00172A06"/>
+    <w:rsid w:val="001849BA"/>
     <w:rsid w:val="001A01D2"/>
     <w:rsid w:val="001A2BE3"/>
     <w:rsid w:val="001B0646"/>
@@ -8432,6 +8401,7 @@
     <w:rsid w:val="008366C6"/>
     <w:rsid w:val="00847B40"/>
     <w:rsid w:val="008503D1"/>
+    <w:rsid w:val="0085093F"/>
     <w:rsid w:val="008B4B07"/>
     <w:rsid w:val="008B76B0"/>
     <w:rsid w:val="00906A7D"/>
@@ -8455,6 +8425,7 @@
     <w:rsid w:val="00C74D68"/>
     <w:rsid w:val="00C906E0"/>
     <w:rsid w:val="00C92112"/>
+    <w:rsid w:val="00CA1F8C"/>
     <w:rsid w:val="00CB6421"/>
     <w:rsid w:val="00CF4C21"/>
     <w:rsid w:val="00DA1E7F"/>
@@ -8617,6 +8588,7 @@
     <w:lsdException w:name="HTML Sample" w:semiHidden="1" w:unhideWhenUsed="1"/>
     <w:lsdException w:name="HTML Typewriter" w:semiHidden="1" w:unhideWhenUsed="1"/>
     <w:lsdException w:name="HTML Variable" w:semiHidden="1" w:unhideWhenUsed="1"/>
+    <w:lsdException w:name="Normal Table" w:semiHidden="1" w:unhideWhenUsed="1"/>
     <w:lsdException w:name="annotation subject" w:semiHidden="1" w:unhideWhenUsed="1"/>
     <w:lsdException w:name="No List" w:semiHidden="1" w:unhideWhenUsed="1"/>
     <w:lsdException w:name="Outline List 1" w:semiHidden="1" w:unhideWhenUsed="1"/>
@@ -8662,9 +8634,11 @@
     <w:lsdException w:name="Table Subtle 1" w:semiHidden="1" w:unhideWhenUsed="1"/>
     <w:lsdException w:name="Table Subtle 2" w:semiHidden="1" w:unhideWhenUsed="1"/>
     <w:lsdException w:name="Table Web 1" w:semiHidden="1" w:unhideWhenUsed="1"/>
+    <w:lsdException w:name="Table Web 2" w:semiHidden="1" w:unhideWhenUsed="1"/>
     <w:lsdException w:name="Table Web 3" w:semiHidden="1" w:unhideWhenUsed="1"/>
     <w:lsdException w:name="Balloon Text" w:semiHidden="1" w:unhideWhenUsed="1"/>
     <w:lsdException w:name="Table Grid" w:uiPriority="59"/>
+    <w:lsdException w:name="Table Theme" w:semiHidden="1" w:unhideWhenUsed="1"/>
     <w:lsdException w:name="Placeholder Text" w:semiHidden="1"/>
     <w:lsdException w:name="No Spacing" w:uiPriority="1" w:qFormat="1"/>
     <w:lsdException w:name="Light Shading" w:uiPriority="60"/>
@@ -8921,7 +8895,7 @@
     <w:basedOn w:val="DefaultParagraphFont"/>
     <w:uiPriority w:val="99"/>
     <w:semiHidden/>
-    <w:rsid w:val="005A05D7"/>
+    <w:rsid w:val="0085093F"/>
     <w:rPr>
       <w:color w:val="808080"/>
     </w:rPr>
@@ -9012,6 +8986,20 @@
   <w:style w:type="paragraph" w:customStyle="1" w:styleId="5536B138C2CE46D3976C636CBC9FCE72">
     <w:name w:val="5536B138C2CE46D3976C636CBC9FCE72"/>
     <w:rsid w:val="005A05D7"/>
+    <w:pPr>
+      <w:spacing w:after="160" w:line="259" w:lineRule="auto"/>
+    </w:pPr>
+  </w:style>
+  <w:style w:type="paragraph" w:customStyle="1" w:styleId="0604131EBCC74587A5BD7B7A4CC24F86">
+    <w:name w:val="0604131EBCC74587A5BD7B7A4CC24F86"/>
+    <w:rsid w:val="0085093F"/>
+    <w:pPr>
+      <w:spacing w:after="160" w:line="259" w:lineRule="auto"/>
+    </w:pPr>
+  </w:style>
+  <w:style w:type="paragraph" w:customStyle="1" w:styleId="22ED69F55DEC4B019316C442FE836C8C">
+    <w:name w:val="22ED69F55DEC4B019316C442FE836C8C"/>
+    <w:rsid w:val="0085093F"/>
     <w:pPr>
       <w:spacing w:after="160" w:line="259" w:lineRule="auto"/>
     </w:pPr>
@@ -9494,7 +9482,7 @@
 </file>
 
 <file path=customXml/itemProps4.xml><?xml version="1.0" encoding="utf-8"?>
-<ds:datastoreItem xmlns:ds="http://schemas.openxmlformats.org/officeDocument/2006/customXml" ds:itemID="{F850D5AC-8D1D-4A7B-831B-49392E52E518}">
+<ds:datastoreItem xmlns:ds="http://schemas.openxmlformats.org/officeDocument/2006/customXml" ds:itemID="{035E451B-2E54-4F75-A658-35BAF84E36DE}">
   <ds:schemaRefs>
     <ds:schemaRef ds:uri="http://schemas.openxmlformats.org/officeDocument/2006/bibliography"/>
   </ds:schemaRefs>

</xml_diff>

<commit_message>
Updated for build 4.7.2.6
git-svn-id: svn://127.0.0.1/customer/trunk@6360 37afec09-bd54-7940-9fac-cf987e4a02e6
</commit_message>
<xml_diff>
--- a/HA/nem/ntis_interface/nem_format/HE_NEM_NTIS_InterfaceDeploymentGuide.docx
+++ b/HA/nem/ntis_interface/nem_format/HE_NEM_NTIS_InterfaceDeploymentGuide.docx
@@ -15,8 +15,6 @@
           <w:szCs w:val="20"/>
         </w:rPr>
       </w:pPr>
-      <w:bookmarkStart w:id="0" w:name="_GoBack"/>
-      <w:bookmarkEnd w:id="0"/>
     </w:p>
     <w:p>
       <w:pPr>
@@ -184,19 +182,14 @@
       </w:pPr>
       <w:r>
         <w:rPr>
-          <w:b/>
-          <w:bCs/>
           <w:noProof/>
-          <w:color w:val="6A6A6A"/>
-          <w:sz w:val="18"/>
-          <w:szCs w:val="18"/>
           <w:lang w:val="en-GB" w:eastAsia="en-GB" w:bidi="ar-SA"/>
         </w:rPr>
         <w:drawing>
-          <wp:inline distT="0" distB="0" distL="0" distR="0" wp14:anchorId="7D7DD046" wp14:editId="5EAC0337">
-            <wp:extent cx="2940050" cy="693184"/>
+          <wp:inline distT="0" distB="0" distL="0" distR="0" wp14:anchorId="17DD4447" wp14:editId="1E910B1F">
+            <wp:extent cx="2236700" cy="561975"/>
             <wp:effectExtent l="0" t="0" r="0" b="0"/>
-            <wp:docPr id="4" name="Picture 4" descr="cid:image001.png@01D147BB.D301C4E0"/>
+            <wp:docPr id="15" name="Picture 15"/>
             <wp:cNvGraphicFramePr>
               <a:graphicFrameLocks xmlns:a="http://schemas.openxmlformats.org/drawingml/2006/main" noChangeAspect="1"/>
             </wp:cNvGraphicFramePr>
@@ -204,36 +197,23 @@
               <a:graphicData uri="http://schemas.openxmlformats.org/drawingml/2006/picture">
                 <pic:pic xmlns:pic="http://schemas.openxmlformats.org/drawingml/2006/picture">
                   <pic:nvPicPr>
-                    <pic:cNvPr id="0" name="Picture 1" descr="cid:image001.png@01D147BB.D301C4E0"/>
-                    <pic:cNvPicPr>
-                      <a:picLocks noChangeAspect="1" noChangeArrowheads="1"/>
-                    </pic:cNvPicPr>
+                    <pic:cNvPr id="1" name=""/>
+                    <pic:cNvPicPr/>
                   </pic:nvPicPr>
                   <pic:blipFill>
-                    <a:blip r:link="rId11">
-                      <a:extLst>
-                        <a:ext uri="{28A0092B-C50C-407E-A947-70E740481C1C}">
-                          <a14:useLocalDpi xmlns:a14="http://schemas.microsoft.com/office/drawing/2010/main" val="0"/>
-                        </a:ext>
-                      </a:extLst>
-                    </a:blip>
-                    <a:srcRect/>
+                    <a:blip r:embed="rId11"/>
                     <a:stretch>
                       <a:fillRect/>
                     </a:stretch>
                   </pic:blipFill>
-                  <pic:spPr bwMode="auto">
+                  <pic:spPr>
                     <a:xfrm>
                       <a:off x="0" y="0"/>
-                      <a:ext cx="3027001" cy="713685"/>
+                      <a:ext cx="2242492" cy="563430"/>
                     </a:xfrm>
                     <a:prstGeom prst="rect">
                       <a:avLst/>
                     </a:prstGeom>
-                    <a:noFill/>
-                    <a:ln>
-                      <a:noFill/>
-                    </a:ln>
                   </pic:spPr>
                 </pic:pic>
               </a:graphicData>
@@ -472,7 +452,7 @@
               <w:szCs w:val="28"/>
               <w:lang w:val="en-GB"/>
             </w:rPr>
-            <w:t>3</w:t>
+            <w:t>4</w:t>
           </w:r>
           <w:r>
             <w:rPr>
@@ -1058,6 +1038,13 @@
                 <w:szCs w:val="20"/>
               </w:rPr>
             </w:pPr>
+            <w:r>
+              <w:rPr>
+                <w:sz w:val="20"/>
+                <w:szCs w:val="20"/>
+              </w:rPr>
+              <w:t>1.4</w:t>
+            </w:r>
           </w:p>
         </w:tc>
         <w:tc>
@@ -1073,6 +1060,13 @@
                 <w:szCs w:val="20"/>
               </w:rPr>
             </w:pPr>
+            <w:r>
+              <w:rPr>
+                <w:sz w:val="20"/>
+                <w:szCs w:val="20"/>
+              </w:rPr>
+              <w:t>Mike Huitson</w:t>
+            </w:r>
           </w:p>
         </w:tc>
         <w:tc>
@@ -1088,6 +1082,13 @@
                 <w:szCs w:val="20"/>
               </w:rPr>
             </w:pPr>
+            <w:r>
+              <w:rPr>
+                <w:sz w:val="20"/>
+                <w:szCs w:val="20"/>
+              </w:rPr>
+              <w:t>04-Aug-2017</w:t>
+            </w:r>
           </w:p>
         </w:tc>
         <w:tc>
@@ -1102,6 +1103,13 @@
                 <w:szCs w:val="20"/>
               </w:rPr>
             </w:pPr>
+            <w:r>
+              <w:rPr>
+                <w:sz w:val="20"/>
+                <w:szCs w:val="20"/>
+              </w:rPr>
+              <w:t>Updated for build 4.7.2.6</w:t>
+            </w:r>
           </w:p>
         </w:tc>
       </w:tr>
@@ -1332,7 +1340,7 @@
         <w:rPr>
           <w:noProof/>
         </w:rPr>
-        <w:t>19-Jul-2017 5:00 PM</w:t>
+        <w:t>04-Aug-2017 11:13 AM</w:t>
       </w:r>
       <w:r>
         <w:fldChar w:fldCharType="end"/>
@@ -2114,33 +2122,33 @@
           <w:docGrid w:linePitch="360"/>
         </w:sectPr>
       </w:pPr>
-      <w:bookmarkStart w:id="1" w:name="Intro"/>
+      <w:bookmarkStart w:id="0" w:name="Intro"/>
+      <w:bookmarkEnd w:id="0"/>
+    </w:p>
+    <w:p>
+      <w:pPr>
+        <w:pStyle w:val="Heading1"/>
+      </w:pPr>
+      <w:bookmarkStart w:id="1" w:name="_Toc128288201"/>
+      <w:bookmarkStart w:id="2" w:name="_Toc128288234"/>
+      <w:bookmarkStart w:id="3" w:name="_Toc128288276"/>
+      <w:bookmarkStart w:id="4" w:name="_Toc128288307"/>
+      <w:bookmarkStart w:id="5" w:name="_Toc128288370"/>
+      <w:bookmarkStart w:id="6" w:name="_Toc367889454"/>
+      <w:bookmarkStart w:id="7" w:name="_Toc432115301"/>
+      <w:bookmarkStart w:id="8" w:name="_Toc488246889"/>
       <w:bookmarkEnd w:id="1"/>
-    </w:p>
-    <w:p>
-      <w:pPr>
-        <w:pStyle w:val="Heading1"/>
-      </w:pPr>
-      <w:bookmarkStart w:id="2" w:name="_Toc128288201"/>
-      <w:bookmarkStart w:id="3" w:name="_Toc128288234"/>
-      <w:bookmarkStart w:id="4" w:name="_Toc128288276"/>
-      <w:bookmarkStart w:id="5" w:name="_Toc128288307"/>
-      <w:bookmarkStart w:id="6" w:name="_Toc128288370"/>
-      <w:bookmarkStart w:id="7" w:name="_Toc367889454"/>
-      <w:bookmarkStart w:id="8" w:name="_Toc432115301"/>
-      <w:bookmarkStart w:id="9" w:name="_Toc488246889"/>
       <w:bookmarkEnd w:id="2"/>
       <w:bookmarkEnd w:id="3"/>
       <w:bookmarkEnd w:id="4"/>
       <w:bookmarkEnd w:id="5"/>
-      <w:bookmarkEnd w:id="6"/>
       <w:r>
         <w:lastRenderedPageBreak/>
         <w:t>Introduction</w:t>
       </w:r>
+      <w:bookmarkEnd w:id="6"/>
       <w:bookmarkEnd w:id="7"/>
       <w:bookmarkEnd w:id="8"/>
-      <w:bookmarkEnd w:id="9"/>
     </w:p>
     <w:p>
       <w:pPr>
@@ -2167,8 +2175,8 @@
         </w:rPr>
         <w:t xml:space="preserve">gement System (NOMS) providing an extract of Network Event data for supply to the National Traffic Information Service (NTIS) systems is required. </w:t>
       </w:r>
-      <w:bookmarkStart w:id="10" w:name="_Toc304817313"/>
-      <w:bookmarkStart w:id="11" w:name="_Toc304818704"/>
+      <w:bookmarkStart w:id="9" w:name="_Toc304817313"/>
+      <w:bookmarkStart w:id="10" w:name="_Toc304818704"/>
     </w:p>
     <w:p>
       <w:pPr>
@@ -2236,11 +2244,11 @@
       <w:pPr>
         <w:pStyle w:val="Heading2"/>
       </w:pPr>
-      <w:bookmarkStart w:id="12" w:name="_Toc488246890"/>
+      <w:bookmarkStart w:id="11" w:name="_Toc488246890"/>
       <w:r>
         <w:t>Prerequisites</w:t>
       </w:r>
-      <w:bookmarkEnd w:id="12"/>
+      <w:bookmarkEnd w:id="11"/>
     </w:p>
     <w:p>
       <w:pPr>
@@ -2290,9 +2298,9 @@
       <w:r>
         <w:br w:type="page"/>
       </w:r>
-      <w:bookmarkStart w:id="13" w:name="_Toc432115302"/>
+      <w:bookmarkStart w:id="12" w:name="_Toc432115302"/>
+      <w:bookmarkEnd w:id="9"/>
       <w:bookmarkEnd w:id="10"/>
-      <w:bookmarkEnd w:id="11"/>
     </w:p>
     <w:p>
       <w:pPr>
@@ -2301,11 +2309,13 @@
           <w:b w:val="0"/>
         </w:rPr>
       </w:pPr>
-      <w:bookmarkStart w:id="14" w:name="_Toc488246891"/>
+      <w:bookmarkStart w:id="13" w:name="_Toc488246891"/>
       <w:r>
         <w:lastRenderedPageBreak/>
         <w:t>Database Install</w:t>
       </w:r>
+      <w:bookmarkStart w:id="14" w:name="_GoBack"/>
+      <w:bookmarkEnd w:id="13"/>
       <w:bookmarkEnd w:id="14"/>
     </w:p>
     <w:p>
@@ -2313,7 +2323,89 @@
         <w:ind w:left="0"/>
       </w:pPr>
       <w:r>
-        <w:t>This section gives details of how to create the required objects on the exor database.</w:t>
+        <w:t xml:space="preserve">This section gives details of how to create the required objects on the </w:t>
+      </w:r>
+      <w:proofErr w:type="spellStart"/>
+      <w:r>
+        <w:t>exor</w:t>
+      </w:r>
+      <w:proofErr w:type="spellEnd"/>
+      <w:r>
+        <w:t xml:space="preserve"> database.</w:t>
+      </w:r>
+    </w:p>
+    <w:p>
+      <w:pPr>
+        <w:ind w:left="0"/>
+        <w:rPr>
+          <w:b/>
+        </w:rPr>
+      </w:pPr>
+      <w:r>
+        <w:rPr>
+          <w:b/>
+        </w:rPr>
+        <w:t>NB. If the previous build (</w:t>
+      </w:r>
+      <w:r>
+        <w:rPr>
+          <w:b/>
+        </w:rPr>
+        <w:t>exNEM_NTIS_Interface0407020</w:t>
+      </w:r>
+      <w:r>
+        <w:rPr>
+          <w:b/>
+        </w:rPr>
+        <w:t>5</w:t>
+      </w:r>
+      <w:r>
+        <w:rPr>
+          <w:b/>
+        </w:rPr>
+        <w:t>en</w:t>
+      </w:r>
+      <w:r>
+        <w:rPr>
+          <w:b/>
+        </w:rPr>
+        <w:t>) has been applied and therefore t</w:t>
+      </w:r>
+      <w:r>
+        <w:rPr>
+          <w:b/>
+        </w:rPr>
+        <w:t>his deployment is an upgrade</w:t>
+      </w:r>
+      <w:r>
+        <w:rPr>
+          <w:b/>
+        </w:rPr>
+        <w:t xml:space="preserve"> steps </w:t>
+      </w:r>
+      <w:r>
+        <w:rPr>
+          <w:b/>
+        </w:rPr>
+        <w:t xml:space="preserve">3 and 4 </w:t>
+      </w:r>
+      <w:r>
+        <w:rPr>
+          <w:b/>
+        </w:rPr>
+        <w:t>below can be skipped</w:t>
+      </w:r>
+      <w:r>
+        <w:rPr>
+          <w:b/>
+        </w:rPr>
+        <w:t xml:space="preserve"> however running them will not cause any problems</w:t>
+      </w:r>
+      <w:r>
+        <w:rPr>
+          <w:b/>
+        </w:rPr>
+        <w:t>.</w:t>
       </w:r>
     </w:p>
     <w:p>
@@ -2334,7 +2426,7 @@
         <w:t>the exNEM_NTIS_Interface0407020</w:t>
       </w:r>
       <w:r>
-        <w:t>5</w:t>
+        <w:t>6</w:t>
       </w:r>
       <w:r>
         <w:t>en.zip file to a staging folder on the Database Server.</w:t>
@@ -2399,7 +2491,15 @@
         <w:ind w:left="357" w:hanging="357"/>
       </w:pPr>
       <w:r>
-        <w:t>Type “start install.sql” and press enter.</w:t>
+        <w:t xml:space="preserve">Type “start </w:t>
+      </w:r>
+      <w:proofErr w:type="spellStart"/>
+      <w:r>
+        <w:t>install.sql</w:t>
+      </w:r>
+      <w:proofErr w:type="spellEnd"/>
+      <w:r>
+        <w:t>” and press enter.</w:t>
       </w:r>
     </w:p>
     <w:p>
@@ -2420,7 +2520,15 @@
         <w:ind w:left="357" w:hanging="357"/>
       </w:pPr>
       <w:r>
-        <w:t>Type “start nem_ntis_interface.pkh” and press enter.</w:t>
+        <w:t xml:space="preserve">Type “start </w:t>
+      </w:r>
+      <w:proofErr w:type="spellStart"/>
+      <w:r>
+        <w:t>nem_ntis_interface.pkh</w:t>
+      </w:r>
+      <w:proofErr w:type="spellEnd"/>
+      <w:r>
+        <w:t>” and press enter.</w:t>
       </w:r>
     </w:p>
     <w:p>
@@ -2439,7 +2547,15 @@
         <w:ind w:left="357" w:hanging="357"/>
       </w:pPr>
       <w:r>
-        <w:t>Type “start nem_ntis_interface.pkw” and press enter.</w:t>
+        <w:t xml:space="preserve">Type “start </w:t>
+      </w:r>
+      <w:proofErr w:type="spellStart"/>
+      <w:r>
+        <w:t>nem_ntis_interface.pkw</w:t>
+      </w:r>
+      <w:proofErr w:type="spellEnd"/>
+      <w:r>
+        <w:t>” and press enter.</w:t>
       </w:r>
     </w:p>
     <w:p>
@@ -2509,7 +2625,7 @@
         <w:ind w:left="0"/>
       </w:pPr>
     </w:p>
-    <w:bookmarkEnd w:id="13"/>
+    <w:bookmarkEnd w:id="12"/>
     <w:p>
       <w:pPr>
         <w:spacing w:before="0" w:after="0"/>
@@ -2553,8 +2669,13 @@
       <w:pPr>
         <w:ind w:left="0"/>
       </w:pPr>
-      <w:r>
-        <w:t>A number of product options are created during the deployment of the interface and can be used to modify its behavior.</w:t>
+      <w:proofErr w:type="gramStart"/>
+      <w:r>
+        <w:t>A number of</w:t>
+      </w:r>
+      <w:proofErr w:type="gramEnd"/>
+      <w:r>
+        <w:t xml:space="preserve"> product options are created during the deployment of the interface and can be used to modify its behavior.</w:t>
       </w:r>
     </w:p>
     <w:p>
@@ -2562,7 +2683,15 @@
         <w:ind w:left="0"/>
       </w:pPr>
       <w:r>
-        <w:t>The values set during deployment are those agreed with Highways England at the time of publication, however they can be modified as required using the exor Product Options form (HIG9130):</w:t>
+        <w:t xml:space="preserve">The values set during deployment are those agreed with Highways England at the time of publication, however they can be modified as required using the </w:t>
+      </w:r>
+      <w:proofErr w:type="spellStart"/>
+      <w:r>
+        <w:t>exor</w:t>
+      </w:r>
+      <w:proofErr w:type="spellEnd"/>
+      <w:r>
+        <w:t xml:space="preserve"> Product Options form (HIG9130):</w:t>
       </w:r>
     </w:p>
     <w:p>
@@ -2930,7 +3059,15 @@
         <w:t xml:space="preserve">, created during the install, </w:t>
       </w:r>
       <w:r>
-        <w:t>in the Directories form (HIG1895) in the exor application.</w:t>
+        <w:t xml:space="preserve">in the Directories form (HIG1895) in the </w:t>
+      </w:r>
+      <w:proofErr w:type="spellStart"/>
+      <w:r>
+        <w:t>exor</w:t>
+      </w:r>
+      <w:proofErr w:type="spellEnd"/>
+      <w:r>
+        <w:t xml:space="preserve"> application.</w:t>
       </w:r>
     </w:p>
     <w:p>
@@ -2995,7 +3132,15 @@
         <w:ind w:left="0"/>
       </w:pPr>
       <w:r>
-        <w:t>To configure the FTP connection that should be used by the interface enter the details of the FTP Site and the folder that the files should be written to (Out Directory) in the FTP Connections (HIG0200) form in the exor application.</w:t>
+        <w:t xml:space="preserve">To configure the FTP connection that should be used by the interface enter the details of the FTP Site and the folder that the files should be written to (Out Directory) in the FTP Connections (HIG0200) form in the </w:t>
+      </w:r>
+      <w:proofErr w:type="spellStart"/>
+      <w:r>
+        <w:t>exor</w:t>
+      </w:r>
+      <w:proofErr w:type="spellEnd"/>
+      <w:r>
+        <w:t xml:space="preserve"> application.</w:t>
       </w:r>
     </w:p>
     <w:p>
@@ -3079,7 +3224,15 @@
         <w:t>run under</w:t>
       </w:r>
       <w:r>
-        <w:t xml:space="preserve"> the exor Process Framework, two Process Types are created as part of the Install:</w:t>
+        <w:t xml:space="preserve"> the </w:t>
+      </w:r>
+      <w:proofErr w:type="spellStart"/>
+      <w:r>
+        <w:t>exor</w:t>
+      </w:r>
+      <w:proofErr w:type="spellEnd"/>
+      <w:r>
+        <w:t xml:space="preserve"> Process Framework, two Process Types are created as part of the Install:</w:t>
       </w:r>
     </w:p>
     <w:p>
@@ -3131,7 +3284,15 @@
         <w:t>NEM NTIS Interface Update Export</w:t>
       </w:r>
       <w:r>
-        <w:t>” is intended to be run on a scheduled basis under the Process Framework so as part of the deployment a job should be submitted as the Highways Owner using the Submit a Process form (HIG2510) in the exor application</w:t>
+        <w:t xml:space="preserve">” is intended to be run on a scheduled basis under the Process Framework so as part of the deployment a job should be submitted as the Highways Owner using the Submit a Process form (HIG2510) in the </w:t>
+      </w:r>
+      <w:proofErr w:type="spellStart"/>
+      <w:r>
+        <w:t>exor</w:t>
+      </w:r>
+      <w:proofErr w:type="spellEnd"/>
+      <w:r>
+        <w:t xml:space="preserve"> application</w:t>
       </w:r>
       <w:r>
         <w:t>:</w:t>
@@ -3282,7 +3443,15 @@
         <w:t>HIG2520</w:t>
       </w:r>
       <w:r>
-        <w:t>) in the exor application.</w:t>
+        <w:t xml:space="preserve">) in the </w:t>
+      </w:r>
+      <w:proofErr w:type="spellStart"/>
+      <w:r>
+        <w:t>exor</w:t>
+      </w:r>
+      <w:proofErr w:type="spellEnd"/>
+      <w:r>
+        <w:t xml:space="preserve"> application.</w:t>
       </w:r>
     </w:p>
     <w:p>
@@ -3446,8 +3615,21 @@
         <w:ind w:left="0"/>
       </w:pPr>
       <w:r>
-        <w:t>The process should call nem_ntis_interface.cleanup_files</w:t>
-      </w:r>
+        <w:t xml:space="preserve">The process should call </w:t>
+      </w:r>
+      <w:proofErr w:type="spellStart"/>
+      <w:r>
+        <w:t>nem_ntis_</w:t>
+      </w:r>
+      <w:proofErr w:type="gramStart"/>
+      <w:r>
+        <w:t>interface.cleanup</w:t>
+      </w:r>
+      <w:proofErr w:type="gramEnd"/>
+      <w:r>
+        <w:t>_files</w:t>
+      </w:r>
+      <w:proofErr w:type="spellEnd"/>
       <w:r>
         <w:t xml:space="preserve"> and can be run at whatever interval is appropriate for the environment upon which it is running.</w:t>
       </w:r>
@@ -3626,21 +3808,11 @@
     <w:r>
       <w:t xml:space="preserve">The contents of this document, including system ideas and concepts, are confidential and proprietary in nature and are not to be distributed in any form without the prior written consent of </w:t>
     </w:r>
-    <w:r>
-      <w:fldChar w:fldCharType="begin"/>
-    </w:r>
-    <w:r>
-      <w:instrText xml:space="preserve"> DOCPROPERTY "Company"  \* MERGEFORMAT </w:instrText>
-    </w:r>
-    <w:r>
-      <w:fldChar w:fldCharType="separate"/>
-    </w:r>
-    <w:r>
-      <w:t>Bentley Systems, Inc</w:t>
-    </w:r>
-    <w:r>
-      <w:fldChar w:fldCharType="end"/>
-    </w:r>
+    <w:fldSimple w:instr=" DOCPROPERTY &quot;Company&quot;  \* MERGEFORMAT ">
+      <w:r>
+        <w:t>Bentley Systems, Inc</w:t>
+      </w:r>
+    </w:fldSimple>
     <w:r>
       <w:t>.</w:t>
     </w:r>
@@ -3661,7 +3833,7 @@
       <w:sdtEndPr/>
       <w:sdtContent>
         <w:r>
-          <w:t>Version &lt;1.3&gt;</w:t>
+          <w:t>Version &lt;1.4&gt;</w:t>
         </w:r>
       </w:sdtContent>
     </w:sdt>
@@ -3697,7 +3869,7 @@
         <w:noProof/>
         <w:color w:val="808080" w:themeColor="background1" w:themeShade="80"/>
       </w:rPr>
-      <w:t>3</w:t>
+      <w:t>2</w:t>
     </w:r>
     <w:r>
       <w:rPr>
@@ -3753,24 +3925,11 @@
     <w:r>
       <w:t xml:space="preserve">The contents of this document, including system ideas and concepts, are confidential and proprietary in nature and are not to be distributed in any form without the prior written consent of </w:t>
     </w:r>
-    <w:r>
-      <w:fldChar w:fldCharType="begin"/>
-    </w:r>
-    <w:r>
-      <w:instrText xml:space="preserve"> DO</w:instrText>
-    </w:r>
-    <w:r>
-      <w:instrText xml:space="preserve">CPROPERTY "Company"  \* MERGEFORMAT </w:instrText>
-    </w:r>
-    <w:r>
-      <w:fldChar w:fldCharType="separate"/>
-    </w:r>
-    <w:r>
-      <w:t>Bentley Systems, Inc</w:t>
-    </w:r>
-    <w:r>
-      <w:fldChar w:fldCharType="end"/>
-    </w:r>
+    <w:fldSimple w:instr=" DOCPROPERTY &quot;Company&quot;  \* MERGEFORMAT ">
+      <w:r>
+        <w:t>Bentley Systems, Inc</w:t>
+      </w:r>
+    </w:fldSimple>
     <w:r>
       <w:t>.</w:t>
     </w:r>
@@ -3791,7 +3950,7 @@
       <w:sdtEndPr/>
       <w:sdtContent>
         <w:r>
-          <w:t>Version &lt;1.3&gt;</w:t>
+          <w:t>Version &lt;1.4&gt;</w:t>
         </w:r>
       </w:sdtContent>
     </w:sdt>
@@ -4262,7 +4421,7 @@
                 <w:rPr>
                   <w:color w:val="808080" w:themeColor="background1" w:themeShade="80"/>
                 </w:rPr>
-                <w:t>Version &lt;1.3&gt;</w:t>
+                <w:t>Version &lt;1.4&gt;</w:t>
               </w:r>
             </w:p>
           </w:sdtContent>
@@ -4290,7 +4449,7 @@
             <w:rPr>
               <w:color w:val="808080" w:themeColor="background1" w:themeShade="80"/>
             </w:rPr>
-            <w:t>19</w:t>
+            <w:t>4</w:t>
           </w:r>
           <w:r>
             <w:rPr>
@@ -4308,13 +4467,7 @@
             <w:rPr>
               <w:color w:val="808080" w:themeColor="background1" w:themeShade="80"/>
             </w:rPr>
-            <w:t>Ju</w:t>
-          </w:r>
-          <w:r>
-            <w:rPr>
-              <w:color w:val="808080" w:themeColor="background1" w:themeShade="80"/>
-            </w:rPr>
-            <w:t>ly</w:t>
+            <w:t>August</w:t>
           </w:r>
           <w:r>
             <w:rPr>
@@ -4382,7 +4535,7 @@
               <w:noProof/>
               <w:color w:val="808080" w:themeColor="background1" w:themeShade="80"/>
             </w:rPr>
-            <w:t>3</w:t>
+            <w:t>2</w:t>
           </w:r>
           <w:r>
             <w:rPr>
@@ -4863,7 +5016,7 @@
                 <w:rPr>
                   <w:color w:val="808080" w:themeColor="background1" w:themeShade="80"/>
                 </w:rPr>
-                <w:t>Version &lt;1.3&gt;</w:t>
+                <w:t>Version &lt;1.4&gt;</w:t>
               </w:r>
             </w:p>
           </w:sdtContent>
@@ -4891,7 +5044,7 @@
             <w:rPr>
               <w:color w:val="808080" w:themeColor="background1" w:themeShade="80"/>
             </w:rPr>
-            <w:t>19</w:t>
+            <w:t>4</w:t>
           </w:r>
           <w:r>
             <w:rPr>
@@ -4904,13 +5057,13 @@
             <w:rPr>
               <w:color w:val="808080" w:themeColor="background1" w:themeShade="80"/>
             </w:rPr>
-            <w:t xml:space="preserve"> Ju</w:t>
+            <w:t xml:space="preserve"> </w:t>
           </w:r>
           <w:r>
             <w:rPr>
               <w:color w:val="808080" w:themeColor="background1" w:themeShade="80"/>
             </w:rPr>
-            <w:t>ly</w:t>
+            <w:t>August</w:t>
           </w:r>
           <w:r>
             <w:rPr>
@@ -8373,6 +8526,7 @@
     <w:rsid w:val="00492DA5"/>
     <w:rsid w:val="004E77BD"/>
     <w:rsid w:val="00514699"/>
+    <w:rsid w:val="00517C5B"/>
     <w:rsid w:val="00521D8F"/>
     <w:rsid w:val="005322E4"/>
     <w:rsid w:val="005852AA"/>
@@ -9426,20 +9580,20 @@
 </file>
 
 <file path=customXml/item2.xml><?xml version="1.0" encoding="utf-8"?>
+<p:properties xmlns:p="http://schemas.microsoft.com/office/2006/metadata/properties" xmlns:xsi="http://www.w3.org/2001/XMLSchema-instance">
+  <documentManagement>
+    <Description0 xmlns="a6c52254-5ad5-4dbd-b687-baa90adb1b1c">BSM 2.1</Description0>
+  </documentManagement>
+</p:properties>
+</file>
+
+<file path=customXml/item3.xml><?xml version="1.0" encoding="utf-8"?>
 <?mso-contentType ?>
 <FormTemplates xmlns="http://schemas.microsoft.com/sharepoint/v3/contenttype/forms">
   <Display>DocumentLibraryForm</Display>
   <Edit>DocumentLibraryForm</Edit>
   <New>DocumentLibraryForm</New>
 </FormTemplates>
-</file>
-
-<file path=customXml/item3.xml><?xml version="1.0" encoding="utf-8"?>
-<p:properties xmlns:p="http://schemas.microsoft.com/office/2006/metadata/properties" xmlns:xsi="http://www.w3.org/2001/XMLSchema-instance">
-  <documentManagement>
-    <Description0 xmlns="a6c52254-5ad5-4dbd-b687-baa90adb1b1c">BSM 2.1</Description0>
-  </documentManagement>
-</p:properties>
 </file>
 
 <file path=customXml/item4.xml><?xml version="1.0" encoding="utf-8"?>
@@ -9465,14 +9619,6 @@
 </file>
 
 <file path=customXml/itemProps2.xml><?xml version="1.0" encoding="utf-8"?>
-<ds:datastoreItem xmlns:ds="http://schemas.openxmlformats.org/officeDocument/2006/customXml" ds:itemID="{534EEC07-DD8F-4803-9E88-A8027D5BADFC}">
-  <ds:schemaRefs>
-    <ds:schemaRef ds:uri="http://schemas.microsoft.com/sharepoint/v3/contenttype/forms"/>
-  </ds:schemaRefs>
-</ds:datastoreItem>
-</file>
-
-<file path=customXml/itemProps3.xml><?xml version="1.0" encoding="utf-8"?>
 <ds:datastoreItem xmlns:ds="http://schemas.openxmlformats.org/officeDocument/2006/customXml" ds:itemID="{00AD1108-104D-477C-86C6-1066DF8D8D5F}">
   <ds:schemaRefs>
     <ds:schemaRef ds:uri="http://schemas.microsoft.com/office/2006/metadata/properties"/>
@@ -9481,8 +9627,16 @@
 </ds:datastoreItem>
 </file>
 
+<file path=customXml/itemProps3.xml><?xml version="1.0" encoding="utf-8"?>
+<ds:datastoreItem xmlns:ds="http://schemas.openxmlformats.org/officeDocument/2006/customXml" ds:itemID="{534EEC07-DD8F-4803-9E88-A8027D5BADFC}">
+  <ds:schemaRefs>
+    <ds:schemaRef ds:uri="http://schemas.microsoft.com/sharepoint/v3/contenttype/forms"/>
+  </ds:schemaRefs>
+</ds:datastoreItem>
+</file>
+
 <file path=customXml/itemProps4.xml><?xml version="1.0" encoding="utf-8"?>
-<ds:datastoreItem xmlns:ds="http://schemas.openxmlformats.org/officeDocument/2006/customXml" ds:itemID="{035E451B-2E54-4F75-A658-35BAF84E36DE}">
+<ds:datastoreItem xmlns:ds="http://schemas.openxmlformats.org/officeDocument/2006/customXml" ds:itemID="{07F73AA0-F7E8-4B32-A410-4F80F25EA8A3}">
   <ds:schemaRefs>
     <ds:schemaRef ds:uri="http://schemas.openxmlformats.org/officeDocument/2006/bibliography"/>
   </ds:schemaRefs>

</xml_diff>

<commit_message>
Updated for build 8
git-svn-id: svn://127.0.0.1/customer/trunk@6383 37afec09-bd54-7940-9fac-cf987e4a02e6
</commit_message>
<xml_diff>
--- a/HA/nem/ntis_interface/nem_format/HE_NEM_NTIS_InterfaceDeploymentGuide.docx
+++ b/HA/nem/ntis_interface/nem_format/HE_NEM_NTIS_InterfaceDeploymentGuide.docx
@@ -349,8 +349,6 @@
         </w:rPr>
         <w:t>IAM IS</w:t>
       </w:r>
-      <w:bookmarkStart w:id="0" w:name="_GoBack"/>
-      <w:bookmarkEnd w:id="0"/>
     </w:p>
     <w:p>
       <w:pPr>
@@ -454,7 +452,7 @@
               <w:szCs w:val="28"/>
               <w:lang w:val="en-GB"/>
             </w:rPr>
-            <w:t>5</w:t>
+            <w:t>6</w:t>
           </w:r>
           <w:r>
             <w:rPr>
@@ -1218,6 +1216,13 @@
                 <w:szCs w:val="20"/>
               </w:rPr>
             </w:pPr>
+            <w:r>
+              <w:rPr>
+                <w:sz w:val="20"/>
+                <w:szCs w:val="20"/>
+              </w:rPr>
+              <w:t>1.6</w:t>
+            </w:r>
           </w:p>
         </w:tc>
         <w:tc>
@@ -1233,6 +1238,13 @@
                 <w:szCs w:val="20"/>
               </w:rPr>
             </w:pPr>
+            <w:r>
+              <w:rPr>
+                <w:sz w:val="20"/>
+                <w:szCs w:val="20"/>
+              </w:rPr>
+              <w:t>Mike Huitson</w:t>
+            </w:r>
           </w:p>
         </w:tc>
         <w:tc>
@@ -1248,6 +1260,13 @@
                 <w:szCs w:val="20"/>
               </w:rPr>
             </w:pPr>
+            <w:r>
+              <w:rPr>
+                <w:sz w:val="20"/>
+                <w:szCs w:val="20"/>
+              </w:rPr>
+              <w:t>20-Nov-2018</w:t>
+            </w:r>
           </w:p>
         </w:tc>
         <w:tc>
@@ -1262,6 +1281,13 @@
                 <w:szCs w:val="20"/>
               </w:rPr>
             </w:pPr>
+            <w:r>
+              <w:rPr>
+                <w:sz w:val="20"/>
+                <w:szCs w:val="20"/>
+              </w:rPr>
+              <w:t>Updated for build 4.7.2.8</w:t>
+            </w:r>
           </w:p>
         </w:tc>
       </w:tr>
@@ -1370,7 +1396,7 @@
         <w:rPr>
           <w:noProof/>
         </w:rPr>
-        <w:t>05-Sep-2017 6:25 PM</w:t>
+        <w:t>20-Nov-2018 10:27 AM</w:t>
       </w:r>
       <w:r>
         <w:fldChar w:fldCharType="end"/>
@@ -2152,33 +2178,33 @@
           <w:docGrid w:linePitch="360"/>
         </w:sectPr>
       </w:pPr>
-      <w:bookmarkStart w:id="1" w:name="Intro"/>
+      <w:bookmarkStart w:id="0" w:name="Intro"/>
+      <w:bookmarkEnd w:id="0"/>
+    </w:p>
+    <w:p>
+      <w:pPr>
+        <w:pStyle w:val="Heading1"/>
+      </w:pPr>
+      <w:bookmarkStart w:id="1" w:name="_Toc128288201"/>
+      <w:bookmarkStart w:id="2" w:name="_Toc128288234"/>
+      <w:bookmarkStart w:id="3" w:name="_Toc128288276"/>
+      <w:bookmarkStart w:id="4" w:name="_Toc128288307"/>
+      <w:bookmarkStart w:id="5" w:name="_Toc128288370"/>
+      <w:bookmarkStart w:id="6" w:name="_Toc367889454"/>
+      <w:bookmarkStart w:id="7" w:name="_Toc432115301"/>
+      <w:bookmarkStart w:id="8" w:name="_Toc488246889"/>
       <w:bookmarkEnd w:id="1"/>
-    </w:p>
-    <w:p>
-      <w:pPr>
-        <w:pStyle w:val="Heading1"/>
-      </w:pPr>
-      <w:bookmarkStart w:id="2" w:name="_Toc128288201"/>
-      <w:bookmarkStart w:id="3" w:name="_Toc128288234"/>
-      <w:bookmarkStart w:id="4" w:name="_Toc128288276"/>
-      <w:bookmarkStart w:id="5" w:name="_Toc128288307"/>
-      <w:bookmarkStart w:id="6" w:name="_Toc128288370"/>
-      <w:bookmarkStart w:id="7" w:name="_Toc367889454"/>
-      <w:bookmarkStart w:id="8" w:name="_Toc432115301"/>
-      <w:bookmarkStart w:id="9" w:name="_Toc488246889"/>
       <w:bookmarkEnd w:id="2"/>
       <w:bookmarkEnd w:id="3"/>
       <w:bookmarkEnd w:id="4"/>
       <w:bookmarkEnd w:id="5"/>
-      <w:bookmarkEnd w:id="6"/>
       <w:r>
         <w:lastRenderedPageBreak/>
         <w:t>Introduction</w:t>
       </w:r>
+      <w:bookmarkEnd w:id="6"/>
       <w:bookmarkEnd w:id="7"/>
       <w:bookmarkEnd w:id="8"/>
-      <w:bookmarkEnd w:id="9"/>
     </w:p>
     <w:p>
       <w:pPr>
@@ -2205,8 +2231,8 @@
         </w:rPr>
         <w:t xml:space="preserve">gement System (NOMS) providing an extract of Network Event data for supply to the National Traffic Information Service (NTIS) systems is required. </w:t>
       </w:r>
-      <w:bookmarkStart w:id="10" w:name="_Toc304817313"/>
-      <w:bookmarkStart w:id="11" w:name="_Toc304818704"/>
+      <w:bookmarkStart w:id="9" w:name="_Toc304817313"/>
+      <w:bookmarkStart w:id="10" w:name="_Toc304818704"/>
     </w:p>
     <w:p>
       <w:pPr>
@@ -2274,21 +2300,27 @@
       <w:pPr>
         <w:pStyle w:val="Heading2"/>
       </w:pPr>
-      <w:bookmarkStart w:id="12" w:name="_Toc488246890"/>
+      <w:bookmarkStart w:id="11" w:name="_Toc488246890"/>
       <w:r>
         <w:t>Prerequisites</w:t>
       </w:r>
-      <w:bookmarkEnd w:id="12"/>
+      <w:bookmarkEnd w:id="11"/>
     </w:p>
     <w:p>
       <w:pPr>
         <w:ind w:left="0"/>
       </w:pPr>
       <w:r>
-        <w:t>This version of the NTIS Interface has been developed to run against the 4.7.2.</w:t>
-      </w:r>
-      <w:r>
-        <w:t>7</w:t>
+        <w:t>This version of the NTIS Interface has been de</w:t>
+      </w:r>
+      <w:r>
+        <w:t>veloped to run against the 4.7.3</w:t>
+      </w:r>
+      <w:r>
+        <w:t>.</w:t>
+      </w:r>
+      <w:r>
+        <w:t>1</w:t>
       </w:r>
       <w:r>
         <w:t xml:space="preserve"> (or higher)</w:t>
@@ -2328,9 +2360,9 @@
       <w:r>
         <w:br w:type="page"/>
       </w:r>
-      <w:bookmarkStart w:id="13" w:name="_Toc432115302"/>
+      <w:bookmarkStart w:id="12" w:name="_Toc432115302"/>
+      <w:bookmarkEnd w:id="9"/>
       <w:bookmarkEnd w:id="10"/>
-      <w:bookmarkEnd w:id="11"/>
     </w:p>
     <w:p>
       <w:pPr>
@@ -2339,12 +2371,12 @@
           <w:b w:val="0"/>
         </w:rPr>
       </w:pPr>
-      <w:bookmarkStart w:id="14" w:name="_Toc488246891"/>
+      <w:bookmarkStart w:id="13" w:name="_Toc488246891"/>
       <w:r>
         <w:lastRenderedPageBreak/>
         <w:t>Database Install</w:t>
       </w:r>
-      <w:bookmarkEnd w:id="14"/>
+      <w:bookmarkEnd w:id="13"/>
     </w:p>
     <w:p>
       <w:pPr>
@@ -2379,7 +2411,7 @@
         <w:rPr>
           <w:b/>
         </w:rPr>
-        <w:t>6</w:t>
+        <w:t>7</w:t>
       </w:r>
       <w:r>
         <w:rPr>
@@ -2397,7 +2429,19 @@
         <w:rPr>
           <w:b/>
         </w:rPr>
-        <w:t xml:space="preserve"> step </w:t>
+        <w:t xml:space="preserve"> step</w:t>
+      </w:r>
+      <w:r>
+        <w:rPr>
+          <w:b/>
+        </w:rPr>
+        <w:t>s</w:t>
+      </w:r>
+      <w:r>
+        <w:rPr>
+          <w:b/>
+        </w:rPr>
+        <w:t xml:space="preserve"> </w:t>
       </w:r>
       <w:r>
         <w:rPr>
@@ -2409,13 +2453,25 @@
         <w:rPr>
           <w:b/>
         </w:rPr>
-        <w:t>below can be skipped</w:t>
+        <w:t xml:space="preserve">and 4 </w:t>
       </w:r>
       <w:r>
         <w:rPr>
           <w:b/>
         </w:rPr>
-        <w:t xml:space="preserve"> however running them will not cause any problems</w:t>
+        <w:t>below can be skipped</w:t>
+      </w:r>
+      <w:r>
+        <w:rPr>
+          <w:b/>
+        </w:rPr>
+        <w:t xml:space="preserve"> however running them</w:t>
+      </w:r>
+      <w:r>
+        <w:rPr>
+          <w:b/>
+        </w:rPr>
+        <w:t xml:space="preserve"> will not cause any problems</w:t>
       </w:r>
       <w:r>
         <w:rPr>
@@ -2434,7 +2490,7 @@
         <w:spacing w:before="240" w:after="240"/>
         <w:ind w:left="357" w:hanging="357"/>
       </w:pPr>
-      <w:bookmarkStart w:id="15" w:name="_Ref462239608"/>
+      <w:bookmarkStart w:id="14" w:name="_Ref462239608"/>
       <w:r>
         <w:t xml:space="preserve">Unzip </w:t>
       </w:r>
@@ -2442,12 +2498,12 @@
         <w:t>the exNEM_NTIS_Interface0407020</w:t>
       </w:r>
       <w:r>
-        <w:t>7</w:t>
+        <w:t>8</w:t>
       </w:r>
       <w:r>
         <w:t>en.zip file to a staging folder on the Database Server.</w:t>
       </w:r>
-      <w:bookmarkEnd w:id="15"/>
+      <w:bookmarkEnd w:id="14"/>
     </w:p>
     <w:p>
       <w:pPr>
@@ -2546,6 +2602,8 @@
       <w:r>
         <w:t>” and press enter.</w:t>
       </w:r>
+      <w:bookmarkStart w:id="15" w:name="_GoBack"/>
+      <w:bookmarkEnd w:id="15"/>
     </w:p>
     <w:p>
       <w:pPr>
@@ -2641,7 +2699,7 @@
         <w:ind w:left="0"/>
       </w:pPr>
     </w:p>
-    <w:bookmarkEnd w:id="13"/>
+    <w:bookmarkEnd w:id="12"/>
     <w:p>
       <w:pPr>
         <w:spacing w:before="0" w:after="0"/>
@@ -3969,11 +4027,21 @@
     <w:r>
       <w:t xml:space="preserve">The contents of this document, including system ideas and concepts, are confidential and proprietary in nature and are not to be distributed in any form without the prior written consent of </w:t>
     </w:r>
-    <w:fldSimple w:instr=" DOCPROPERTY &quot;Company&quot;  \* MERGEFORMAT ">
-      <w:r>
-        <w:t>Bentley Systems, Inc</w:t>
-      </w:r>
-    </w:fldSimple>
+    <w:r>
+      <w:fldChar w:fldCharType="begin"/>
+    </w:r>
+    <w:r>
+      <w:instrText xml:space="preserve"> DOCPROPERTY "Company"  \* MERGEFORMAT </w:instrText>
+    </w:r>
+    <w:r>
+      <w:fldChar w:fldCharType="separate"/>
+    </w:r>
+    <w:r>
+      <w:t>Bentley Systems, Inc</w:t>
+    </w:r>
+    <w:r>
+      <w:fldChar w:fldCharType="end"/>
+    </w:r>
     <w:r>
       <w:t>.</w:t>
     </w:r>
@@ -3994,7 +4062,7 @@
       <w:sdtEndPr/>
       <w:sdtContent>
         <w:r>
-          <w:t>Version &lt;1.5&gt;</w:t>
+          <w:t>Version &lt;1.6&gt;</w:t>
         </w:r>
       </w:sdtContent>
     </w:sdt>
@@ -4086,11 +4154,21 @@
     <w:r>
       <w:t xml:space="preserve">The contents of this document, including system ideas and concepts, are confidential and proprietary in nature and are not to be distributed in any form without the prior written consent of </w:t>
     </w:r>
-    <w:fldSimple w:instr=" DOCPROPERTY &quot;Company&quot;  \* MERGEFORMAT ">
-      <w:r>
-        <w:t>Bentley Systems, Inc</w:t>
-      </w:r>
-    </w:fldSimple>
+    <w:r>
+      <w:fldChar w:fldCharType="begin"/>
+    </w:r>
+    <w:r>
+      <w:instrText xml:space="preserve"> DOCPROPERTY "Company"  \* MERGEFORMAT </w:instrText>
+    </w:r>
+    <w:r>
+      <w:fldChar w:fldCharType="separate"/>
+    </w:r>
+    <w:r>
+      <w:t>Bentley Systems, Inc</w:t>
+    </w:r>
+    <w:r>
+      <w:fldChar w:fldCharType="end"/>
+    </w:r>
     <w:r>
       <w:t>.</w:t>
     </w:r>
@@ -4111,7 +4189,7 @@
       <w:sdtEndPr/>
       <w:sdtContent>
         <w:r>
-          <w:t>Version &lt;1.5&gt;</w:t>
+          <w:t>Version &lt;1.6&gt;</w:t>
         </w:r>
       </w:sdtContent>
     </w:sdt>
@@ -4582,7 +4660,7 @@
                 <w:rPr>
                   <w:color w:val="808080" w:themeColor="background1" w:themeShade="80"/>
                 </w:rPr>
-                <w:t>Version &lt;1.5&gt;</w:t>
+                <w:t>Version &lt;1.6&gt;</w:t>
               </w:r>
             </w:p>
           </w:sdtContent>
@@ -4610,7 +4688,7 @@
             <w:rPr>
               <w:color w:val="808080" w:themeColor="background1" w:themeShade="80"/>
             </w:rPr>
-            <w:t>5</w:t>
+            <w:t>20</w:t>
           </w:r>
           <w:r>
             <w:rPr>
@@ -4628,7 +4706,7 @@
             <w:rPr>
               <w:color w:val="808080" w:themeColor="background1" w:themeShade="80"/>
             </w:rPr>
-            <w:t>September</w:t>
+            <w:t>November</w:t>
           </w:r>
           <w:r>
             <w:rPr>
@@ -4640,7 +4718,7 @@
             <w:rPr>
               <w:color w:val="808080" w:themeColor="background1" w:themeShade="80"/>
             </w:rPr>
-            <w:t>7</w:t>
+            <w:t>8</w:t>
           </w:r>
         </w:p>
       </w:tc>
@@ -5177,7 +5255,7 @@
                 <w:rPr>
                   <w:color w:val="808080" w:themeColor="background1" w:themeShade="80"/>
                 </w:rPr>
-                <w:t>Version &lt;1.5&gt;</w:t>
+                <w:t>Version &lt;1.6&gt;</w:t>
               </w:r>
             </w:p>
           </w:sdtContent>
@@ -8573,14 +8651,14 @@
     <w:charset w:val="00"/>
     <w:family w:val="roman"/>
     <w:pitch w:val="variable"/>
-    <w:sig w:usb0="E0002EFF" w:usb1="C0007843" w:usb2="00000009" w:usb3="00000000" w:csb0="000001FF" w:csb1="00000000"/>
+    <w:sig w:usb0="E0002EFF" w:usb1="C000785B" w:usb2="00000009" w:usb3="00000000" w:csb0="000001FF" w:csb1="00000000"/>
   </w:font>
   <w:font w:name="Courier New">
     <w:panose1 w:val="02070309020205020404"/>
     <w:charset w:val="00"/>
     <w:family w:val="modern"/>
     <w:pitch w:val="fixed"/>
-    <w:sig w:usb0="E0002AFF" w:usb1="C0007843" w:usb2="00000009" w:usb3="00000000" w:csb0="000001FF" w:csb1="00000000"/>
+    <w:sig w:usb0="E0002EFF" w:usb1="C0007843" w:usb2="00000009" w:usb3="00000000" w:csb0="000001FF" w:csb1="00000000"/>
   </w:font>
   <w:font w:name="Wingdings">
     <w:panose1 w:val="05000000000000000000"/>
@@ -8594,15 +8672,14 @@
     <w:charset w:val="00"/>
     <w:family w:val="swiss"/>
     <w:pitch w:val="variable"/>
-    <w:sig w:usb0="E0002AFF" w:usb1="C0007843" w:usb2="00000009" w:usb3="00000000" w:csb0="000001FF" w:csb1="00000000"/>
+    <w:sig w:usb0="E0002EFF" w:usb1="C0007843" w:usb2="00000009" w:usb3="00000000" w:csb0="000001FF" w:csb1="00000000"/>
   </w:font>
   <w:font w:name="Calibri">
-    <w:altName w:val="Calibri"/>
     <w:panose1 w:val="020F0502020204030204"/>
     <w:charset w:val="00"/>
     <w:family w:val="swiss"/>
     <w:pitch w:val="variable"/>
-    <w:sig w:usb0="E00002FF" w:usb1="4000ACFF" w:usb2="00000001" w:usb3="00000000" w:csb0="0000019F" w:csb1="00000000"/>
+    <w:sig w:usb0="E0002AFF" w:usb1="C000247B" w:usb2="00000009" w:usb3="00000000" w:csb0="000001FF" w:csb1="00000000"/>
   </w:font>
   <w:font w:name="Tahoma">
     <w:panose1 w:val="020B0604030504040204"/>
@@ -8623,14 +8700,14 @@
     <w:charset w:val="00"/>
     <w:family w:val="roman"/>
     <w:pitch w:val="variable"/>
-    <w:sig w:usb0="E00002FF" w:usb1="400004FF" w:usb2="00000000" w:usb3="00000000" w:csb0="0000019F" w:csb1="00000000"/>
+    <w:sig w:usb0="E00006FF" w:usb1="400004FF" w:usb2="00000000" w:usb3="00000000" w:csb0="0000019F" w:csb1="00000000"/>
   </w:font>
   <w:font w:name="Calibri Light">
     <w:panose1 w:val="020F0302020204030204"/>
     <w:charset w:val="00"/>
     <w:family w:val="swiss"/>
     <w:pitch w:val="variable"/>
-    <w:sig w:usb0="A00002EF" w:usb1="4000207B" w:usb2="00000000" w:usb3="00000000" w:csb0="0000019F" w:csb1="00000000"/>
+    <w:sig w:usb0="E0002AFF" w:usb1="C000247B" w:usb2="00000009" w:usb3="00000000" w:csb0="000001FF" w:csb1="00000000"/>
   </w:font>
 </w:fonts>
 </file>
@@ -8647,6 +8724,7 @@
     <w:compatSetting w:name="overrideTableStyleFontSizeAndJustification" w:uri="http://schemas.microsoft.com/office/word" w:val="1"/>
     <w:compatSetting w:name="enableOpenTypeFeatures" w:uri="http://schemas.microsoft.com/office/word" w:val="1"/>
     <w:compatSetting w:name="doNotFlipMirrorIndents" w:uri="http://schemas.microsoft.com/office/word" w:val="1"/>
+    <w:compatSetting w:name="useWord2013TrackBottomHyphenation" w:uri="http://schemas.microsoft.com/office/word" w:val="1"/>
   </w:compat>
   <w:rsids>
     <w:rsidRoot w:val="00235F68"/>
@@ -8744,6 +8822,7 @@
     <w:rsid w:val="00CA1F8C"/>
     <w:rsid w:val="00CB6421"/>
     <w:rsid w:val="00CF4C21"/>
+    <w:rsid w:val="00D92EC5"/>
     <w:rsid w:val="00DA1E7F"/>
     <w:rsid w:val="00DA4C74"/>
     <w:rsid w:val="00DC4CD3"/>
@@ -9743,20 +9822,20 @@
 </file>
 
 <file path=customXml/item2.xml><?xml version="1.0" encoding="utf-8"?>
-<p:properties xmlns:p="http://schemas.microsoft.com/office/2006/metadata/properties" xmlns:xsi="http://www.w3.org/2001/XMLSchema-instance">
-  <documentManagement>
-    <Description0 xmlns="a6c52254-5ad5-4dbd-b687-baa90adb1b1c">BSM 2.1</Description0>
-  </documentManagement>
-</p:properties>
-</file>
-
-<file path=customXml/item3.xml><?xml version="1.0" encoding="utf-8"?>
 <?mso-contentType ?>
 <FormTemplates xmlns="http://schemas.microsoft.com/sharepoint/v3/contenttype/forms">
   <Display>DocumentLibraryForm</Display>
   <Edit>DocumentLibraryForm</Edit>
   <New>DocumentLibraryForm</New>
 </FormTemplates>
+</file>
+
+<file path=customXml/item3.xml><?xml version="1.0" encoding="utf-8"?>
+<p:properties xmlns:p="http://schemas.microsoft.com/office/2006/metadata/properties" xmlns:xsi="http://www.w3.org/2001/XMLSchema-instance">
+  <documentManagement>
+    <Description0 xmlns="a6c52254-5ad5-4dbd-b687-baa90adb1b1c">BSM 2.1</Description0>
+  </documentManagement>
+</p:properties>
 </file>
 
 <file path=customXml/item4.xml><?xml version="1.0" encoding="utf-8"?>
@@ -9782,6 +9861,14 @@
 </file>
 
 <file path=customXml/itemProps2.xml><?xml version="1.0" encoding="utf-8"?>
+<ds:datastoreItem xmlns:ds="http://schemas.openxmlformats.org/officeDocument/2006/customXml" ds:itemID="{534EEC07-DD8F-4803-9E88-A8027D5BADFC}">
+  <ds:schemaRefs>
+    <ds:schemaRef ds:uri="http://schemas.microsoft.com/sharepoint/v3/contenttype/forms"/>
+  </ds:schemaRefs>
+</ds:datastoreItem>
+</file>
+
+<file path=customXml/itemProps3.xml><?xml version="1.0" encoding="utf-8"?>
 <ds:datastoreItem xmlns:ds="http://schemas.openxmlformats.org/officeDocument/2006/customXml" ds:itemID="{00AD1108-104D-477C-86C6-1066DF8D8D5F}">
   <ds:schemaRefs>
     <ds:schemaRef ds:uri="http://schemas.microsoft.com/office/2006/metadata/properties"/>
@@ -9790,16 +9877,8 @@
 </ds:datastoreItem>
 </file>
 
-<file path=customXml/itemProps3.xml><?xml version="1.0" encoding="utf-8"?>
-<ds:datastoreItem xmlns:ds="http://schemas.openxmlformats.org/officeDocument/2006/customXml" ds:itemID="{534EEC07-DD8F-4803-9E88-A8027D5BADFC}">
-  <ds:schemaRefs>
-    <ds:schemaRef ds:uri="http://schemas.microsoft.com/sharepoint/v3/contenttype/forms"/>
-  </ds:schemaRefs>
-</ds:datastoreItem>
-</file>
-
 <file path=customXml/itemProps4.xml><?xml version="1.0" encoding="utf-8"?>
-<ds:datastoreItem xmlns:ds="http://schemas.openxmlformats.org/officeDocument/2006/customXml" ds:itemID="{1B58FAB3-B1D9-4AF3-9FB5-81597D309CA1}">
+<ds:datastoreItem xmlns:ds="http://schemas.openxmlformats.org/officeDocument/2006/customXml" ds:itemID="{5E24FF8F-D300-47E9-A24B-791C2D4FD827}">
   <ds:schemaRefs>
     <ds:schemaRef ds:uri="http://schemas.openxmlformats.org/officeDocument/2006/bibliography"/>
   </ds:schemaRefs>

</xml_diff>

<commit_message>
Updated for build 9
git-svn-id: svn://127.0.0.1/customer/trunk@6392 37afec09-bd54-7940-9fac-cf987e4a02e6
</commit_message>
<xml_diff>
--- a/HA/nem/ntis_interface/nem_format/HE_NEM_NTIS_InterfaceDeploymentGuide.docx
+++ b/HA/nem/ntis_interface/nem_format/HE_NEM_NTIS_InterfaceDeploymentGuide.docx
@@ -15,6 +15,8 @@
           <w:szCs w:val="20"/>
         </w:rPr>
       </w:pPr>
+      <w:bookmarkStart w:id="0" w:name="_GoBack"/>
+      <w:bookmarkEnd w:id="0"/>
     </w:p>
     <w:p>
       <w:pPr>
@@ -186,7 +188,7 @@
           <w:lang w:val="en-GB" w:eastAsia="en-GB" w:bidi="ar-SA"/>
         </w:rPr>
         <w:drawing>
-          <wp:inline distT="0" distB="0" distL="0" distR="0" wp14:anchorId="17DD4447" wp14:editId="1E910B1F">
+          <wp:inline distT="0" distB="0" distL="0" distR="0" wp14:anchorId="32FA474F" wp14:editId="468E6210">
             <wp:extent cx="2236700" cy="561975"/>
             <wp:effectExtent l="0" t="0" r="0" b="0"/>
             <wp:docPr id="15" name="Picture 15"/>
@@ -255,7 +257,7 @@
           <w:lang w:val="en-GB" w:eastAsia="en-GB" w:bidi="ar-SA"/>
         </w:rPr>
         <w:drawing>
-          <wp:inline distT="0" distB="0" distL="0" distR="0" wp14:anchorId="2A150C34" wp14:editId="0481DDBE">
+          <wp:inline distT="0" distB="0" distL="0" distR="0" wp14:anchorId="5F54DAC6" wp14:editId="5559CB66">
             <wp:extent cx="3004836" cy="1097280"/>
             <wp:effectExtent l="0" t="0" r="5080" b="7620"/>
             <wp:docPr id="6445" name="Picture 6445"/>
@@ -441,27 +443,8 @@
               <w:b/>
               <w:sz w:val="28"/>
               <w:szCs w:val="28"/>
-              <w:lang w:val="en-GB"/>
             </w:rPr>
-            <w:t>Version &lt;1.</w:t>
-          </w:r>
-          <w:r>
-            <w:rPr>
-              <w:b/>
-              <w:sz w:val="28"/>
-              <w:szCs w:val="28"/>
-              <w:lang w:val="en-GB"/>
-            </w:rPr>
-            <w:t>6</w:t>
-          </w:r>
-          <w:r>
-            <w:rPr>
-              <w:b/>
-              <w:sz w:val="28"/>
-              <w:szCs w:val="28"/>
-              <w:lang w:val="en-GB"/>
-            </w:rPr>
-            <w:t>&gt;</w:t>
+            <w:t>Version &lt;1.7&gt;</w:t>
           </w:r>
         </w:p>
       </w:sdtContent>
@@ -1294,6 +1277,95 @@
       <w:tr>
         <w:tc>
           <w:tcPr>
+            <w:tcW w:w="1101" w:type="dxa"/>
+          </w:tcPr>
+          <w:p>
+            <w:pPr>
+              <w:ind w:left="0"/>
+              <w:jc w:val="center"/>
+              <w:rPr>
+                <w:sz w:val="20"/>
+                <w:szCs w:val="20"/>
+              </w:rPr>
+            </w:pPr>
+            <w:r>
+              <w:rPr>
+                <w:sz w:val="20"/>
+                <w:szCs w:val="20"/>
+              </w:rPr>
+              <w:t>1.7</w:t>
+            </w:r>
+          </w:p>
+        </w:tc>
+        <w:tc>
+          <w:tcPr>
+            <w:tcW w:w="2409" w:type="dxa"/>
+          </w:tcPr>
+          <w:p>
+            <w:pPr>
+              <w:ind w:left="0"/>
+              <w:jc w:val="center"/>
+              <w:rPr>
+                <w:sz w:val="20"/>
+                <w:szCs w:val="20"/>
+              </w:rPr>
+            </w:pPr>
+            <w:r>
+              <w:rPr>
+                <w:sz w:val="20"/>
+                <w:szCs w:val="20"/>
+              </w:rPr>
+              <w:t>Mike Huitson</w:t>
+            </w:r>
+          </w:p>
+        </w:tc>
+        <w:tc>
+          <w:tcPr>
+            <w:tcW w:w="1843" w:type="dxa"/>
+          </w:tcPr>
+          <w:p>
+            <w:pPr>
+              <w:ind w:left="0"/>
+              <w:jc w:val="center"/>
+              <w:rPr>
+                <w:sz w:val="20"/>
+                <w:szCs w:val="20"/>
+              </w:rPr>
+            </w:pPr>
+            <w:r>
+              <w:rPr>
+                <w:sz w:val="20"/>
+                <w:szCs w:val="20"/>
+              </w:rPr>
+              <w:t>04-Feb-2019</w:t>
+            </w:r>
+          </w:p>
+        </w:tc>
+        <w:tc>
+          <w:tcPr>
+            <w:tcW w:w="3969" w:type="dxa"/>
+          </w:tcPr>
+          <w:p>
+            <w:pPr>
+              <w:ind w:left="0"/>
+              <w:rPr>
+                <w:sz w:val="20"/>
+                <w:szCs w:val="20"/>
+              </w:rPr>
+            </w:pPr>
+            <w:r>
+              <w:rPr>
+                <w:sz w:val="20"/>
+                <w:szCs w:val="20"/>
+              </w:rPr>
+              <w:t>Updated for build 4.7.2.9</w:t>
+            </w:r>
+          </w:p>
+        </w:tc>
+      </w:tr>
+      <w:tr>
+        <w:tc>
+          <w:tcPr>
             <w:tcW w:w="5353" w:type="dxa"/>
             <w:gridSpan w:val="3"/>
             <w:shd w:val="clear" w:color="auto" w:fill="E0E0E0"/>
@@ -1396,7 +1468,7 @@
         <w:rPr>
           <w:noProof/>
         </w:rPr>
-        <w:t>20-Nov-2018 10:27 AM</w:t>
+        <w:t>04-Feb-2019 6:27 PM</w:t>
       </w:r>
       <w:r>
         <w:fldChar w:fldCharType="end"/>
@@ -2178,33 +2250,33 @@
           <w:docGrid w:linePitch="360"/>
         </w:sectPr>
       </w:pPr>
-      <w:bookmarkStart w:id="0" w:name="Intro"/>
-      <w:bookmarkEnd w:id="0"/>
+      <w:bookmarkStart w:id="1" w:name="Intro"/>
+      <w:bookmarkEnd w:id="1"/>
     </w:p>
     <w:p>
       <w:pPr>
         <w:pStyle w:val="Heading1"/>
       </w:pPr>
-      <w:bookmarkStart w:id="1" w:name="_Toc128288201"/>
-      <w:bookmarkStart w:id="2" w:name="_Toc128288234"/>
-      <w:bookmarkStart w:id="3" w:name="_Toc128288276"/>
-      <w:bookmarkStart w:id="4" w:name="_Toc128288307"/>
-      <w:bookmarkStart w:id="5" w:name="_Toc128288370"/>
-      <w:bookmarkStart w:id="6" w:name="_Toc367889454"/>
-      <w:bookmarkStart w:id="7" w:name="_Toc432115301"/>
-      <w:bookmarkStart w:id="8" w:name="_Toc488246889"/>
-      <w:bookmarkEnd w:id="1"/>
+      <w:bookmarkStart w:id="2" w:name="_Toc128288201"/>
+      <w:bookmarkStart w:id="3" w:name="_Toc128288234"/>
+      <w:bookmarkStart w:id="4" w:name="_Toc128288276"/>
+      <w:bookmarkStart w:id="5" w:name="_Toc128288307"/>
+      <w:bookmarkStart w:id="6" w:name="_Toc128288370"/>
+      <w:bookmarkStart w:id="7" w:name="_Toc367889454"/>
+      <w:bookmarkStart w:id="8" w:name="_Toc432115301"/>
+      <w:bookmarkStart w:id="9" w:name="_Toc488246889"/>
       <w:bookmarkEnd w:id="2"/>
       <w:bookmarkEnd w:id="3"/>
       <w:bookmarkEnd w:id="4"/>
       <w:bookmarkEnd w:id="5"/>
+      <w:bookmarkEnd w:id="6"/>
       <w:r>
         <w:lastRenderedPageBreak/>
         <w:t>Introduction</w:t>
       </w:r>
-      <w:bookmarkEnd w:id="6"/>
       <w:bookmarkEnd w:id="7"/>
       <w:bookmarkEnd w:id="8"/>
+      <w:bookmarkEnd w:id="9"/>
     </w:p>
     <w:p>
       <w:pPr>
@@ -2231,8 +2303,8 @@
         </w:rPr>
         <w:t xml:space="preserve">gement System (NOMS) providing an extract of Network Event data for supply to the National Traffic Information Service (NTIS) systems is required. </w:t>
       </w:r>
-      <w:bookmarkStart w:id="9" w:name="_Toc304817313"/>
-      <w:bookmarkStart w:id="10" w:name="_Toc304818704"/>
+      <w:bookmarkStart w:id="10" w:name="_Toc304817313"/>
+      <w:bookmarkStart w:id="11" w:name="_Toc304818704"/>
     </w:p>
     <w:p>
       <w:pPr>
@@ -2300,69 +2372,69 @@
       <w:pPr>
         <w:pStyle w:val="Heading2"/>
       </w:pPr>
-      <w:bookmarkStart w:id="11" w:name="_Toc488246890"/>
+      <w:bookmarkStart w:id="12" w:name="_Toc488246890"/>
       <w:r>
         <w:t>Prerequisites</w:t>
       </w:r>
+      <w:bookmarkEnd w:id="12"/>
+    </w:p>
+    <w:p>
+      <w:pPr>
+        <w:ind w:left="0"/>
+      </w:pPr>
+      <w:r>
+        <w:t>This version of the NTIS Interface has been de</w:t>
+      </w:r>
+      <w:r>
+        <w:t>veloped to run against the 4.7.3</w:t>
+      </w:r>
+      <w:r>
+        <w:t>.</w:t>
+      </w:r>
+      <w:r>
+        <w:t>1</w:t>
+      </w:r>
+      <w:r>
+        <w:t xml:space="preserve"> (or higher)</w:t>
+      </w:r>
+      <w:r>
+        <w:t xml:space="preserve"> </w:t>
+      </w:r>
+      <w:r>
+        <w:t xml:space="preserve">release </w:t>
+      </w:r>
+      <w:r>
+        <w:t>of N</w:t>
+      </w:r>
+      <w:r>
+        <w:t xml:space="preserve">etwork </w:t>
+      </w:r>
+      <w:r>
+        <w:t>E</w:t>
+      </w:r>
+      <w:r>
+        <w:t xml:space="preserve">vent </w:t>
+      </w:r>
+      <w:r>
+        <w:t>M</w:t>
+      </w:r>
+      <w:r>
+        <w:t>anager</w:t>
+      </w:r>
+      <w:r>
+        <w:t xml:space="preserve"> which should be installed and configured before following the instructions given in this document.</w:t>
+      </w:r>
+    </w:p>
+    <w:p>
+      <w:pPr>
+        <w:ind w:left="0"/>
+      </w:pPr>
+      <w:r>
+        <w:br w:type="page"/>
+      </w:r>
+      <w:bookmarkStart w:id="13" w:name="_Toc432115302"/>
+      <w:bookmarkEnd w:id="10"/>
       <w:bookmarkEnd w:id="11"/>
-    </w:p>
-    <w:p>
-      <w:pPr>
-        <w:ind w:left="0"/>
-      </w:pPr>
-      <w:r>
-        <w:t>This version of the NTIS Interface has been de</w:t>
-      </w:r>
-      <w:r>
-        <w:t>veloped to run against the 4.7.3</w:t>
-      </w:r>
-      <w:r>
-        <w:t>.</w:t>
-      </w:r>
-      <w:r>
-        <w:t>1</w:t>
-      </w:r>
-      <w:r>
-        <w:t xml:space="preserve"> (or higher)</w:t>
-      </w:r>
-      <w:r>
-        <w:t xml:space="preserve"> </w:t>
-      </w:r>
-      <w:r>
-        <w:t xml:space="preserve">release </w:t>
-      </w:r>
-      <w:r>
-        <w:t>of N</w:t>
-      </w:r>
-      <w:r>
-        <w:t xml:space="preserve">etwork </w:t>
-      </w:r>
-      <w:r>
-        <w:t>E</w:t>
-      </w:r>
-      <w:r>
-        <w:t xml:space="preserve">vent </w:t>
-      </w:r>
-      <w:r>
-        <w:t>M</w:t>
-      </w:r>
-      <w:r>
-        <w:t>anager</w:t>
-      </w:r>
-      <w:r>
-        <w:t xml:space="preserve"> which should be installed and configured before following the instructions given in this document.</w:t>
-      </w:r>
-    </w:p>
-    <w:p>
-      <w:pPr>
-        <w:ind w:left="0"/>
-      </w:pPr>
-      <w:r>
-        <w:br w:type="page"/>
-      </w:r>
-      <w:bookmarkStart w:id="12" w:name="_Toc432115302"/>
-      <w:bookmarkEnd w:id="9"/>
-      <w:bookmarkEnd w:id="10"/>
     </w:p>
     <w:p>
       <w:pPr>
@@ -2371,27 +2443,19 @@
           <w:b w:val="0"/>
         </w:rPr>
       </w:pPr>
-      <w:bookmarkStart w:id="13" w:name="_Toc488246891"/>
+      <w:bookmarkStart w:id="14" w:name="_Toc488246891"/>
       <w:r>
         <w:lastRenderedPageBreak/>
         <w:t>Database Install</w:t>
       </w:r>
-      <w:bookmarkEnd w:id="13"/>
+      <w:bookmarkEnd w:id="14"/>
     </w:p>
     <w:p>
       <w:pPr>
         <w:ind w:left="0"/>
       </w:pPr>
       <w:r>
-        <w:t xml:space="preserve">This section gives details of how to create the required objects on the </w:t>
-      </w:r>
-      <w:proofErr w:type="spellStart"/>
-      <w:r>
-        <w:t>exor</w:t>
-      </w:r>
-      <w:proofErr w:type="spellEnd"/>
-      <w:r>
-        <w:t xml:space="preserve"> database.</w:t>
+        <w:t>This section gives details of how to create the required objects on the exor database.</w:t>
       </w:r>
     </w:p>
     <w:p>
@@ -2411,7 +2475,7 @@
         <w:rPr>
           <w:b/>
         </w:rPr>
-        <w:t>7</w:t>
+        <w:t>8</w:t>
       </w:r>
       <w:r>
         <w:rPr>
@@ -2490,7 +2554,7 @@
         <w:spacing w:before="240" w:after="240"/>
         <w:ind w:left="357" w:hanging="357"/>
       </w:pPr>
-      <w:bookmarkStart w:id="14" w:name="_Ref462239608"/>
+      <w:bookmarkStart w:id="15" w:name="_Ref462239608"/>
       <w:r>
         <w:t xml:space="preserve">Unzip </w:t>
       </w:r>
@@ -2498,12 +2562,12 @@
         <w:t>the exNEM_NTIS_Interface0407020</w:t>
       </w:r>
       <w:r>
-        <w:t>8</w:t>
+        <w:t>9</w:t>
       </w:r>
       <w:r>
         <w:t>en.zip file to a staging folder on the Database Server.</w:t>
       </w:r>
-      <w:bookmarkEnd w:id="14"/>
+      <w:bookmarkEnd w:id="15"/>
     </w:p>
     <w:p>
       <w:pPr>
@@ -2602,8 +2666,6 @@
       <w:r>
         <w:t>” and press enter.</w:t>
       </w:r>
-      <w:bookmarkStart w:id="15" w:name="_GoBack"/>
-      <w:bookmarkEnd w:id="15"/>
     </w:p>
     <w:p>
       <w:pPr>
@@ -2699,7 +2761,7 @@
         <w:ind w:left="0"/>
       </w:pPr>
     </w:p>
-    <w:bookmarkEnd w:id="12"/>
+    <w:bookmarkEnd w:id="13"/>
     <w:p>
       <w:pPr>
         <w:spacing w:before="0" w:after="0"/>
@@ -2757,15 +2819,7 @@
         <w:ind w:left="0"/>
       </w:pPr>
       <w:r>
-        <w:t xml:space="preserve">The values set during deployment are those agreed with Highways England at the time of publication, however they can be modified as required using the </w:t>
-      </w:r>
-      <w:proofErr w:type="spellStart"/>
-      <w:r>
-        <w:t>exor</w:t>
-      </w:r>
-      <w:proofErr w:type="spellEnd"/>
-      <w:r>
-        <w:t xml:space="preserve"> Product Options form (HIG9130):</w:t>
+        <w:t>The values set during deployment are those agreed with Highways England at the time of publication, however they can be modified as required using the exor Product Options form (HIG9130):</w:t>
       </w:r>
     </w:p>
     <w:p>
@@ -2778,7 +2832,7 @@
           <w:noProof/>
         </w:rPr>
         <w:drawing>
-          <wp:inline distT="0" distB="0" distL="0" distR="0" wp14:anchorId="11AE61E3" wp14:editId="6B1DA251">
+          <wp:inline distT="0" distB="0" distL="0" distR="0" wp14:anchorId="70DCF05A" wp14:editId="66FDA6E7">
             <wp:extent cx="4752975" cy="3147588"/>
             <wp:effectExtent l="0" t="0" r="0" b="0"/>
             <wp:docPr id="1" name="Picture 1"/>
@@ -3134,15 +3188,7 @@
         <w:t xml:space="preserve">, created during the install, </w:t>
       </w:r>
       <w:r>
-        <w:t xml:space="preserve">in the Directories form (HIG1895) in the </w:t>
-      </w:r>
-      <w:proofErr w:type="spellStart"/>
-      <w:r>
-        <w:t>exor</w:t>
-      </w:r>
-      <w:proofErr w:type="spellEnd"/>
-      <w:r>
-        <w:t xml:space="preserve"> application.</w:t>
+        <w:t>in the Directories form (HIG1895) in the exor application.</w:t>
       </w:r>
     </w:p>
     <w:p>
@@ -3156,7 +3202,7 @@
           <w:lang w:val="en-GB" w:eastAsia="en-GB" w:bidi="ar-SA"/>
         </w:rPr>
         <w:drawing>
-          <wp:inline distT="0" distB="0" distL="0" distR="0" wp14:anchorId="20F6F9D8" wp14:editId="34A4AF2D">
+          <wp:inline distT="0" distB="0" distL="0" distR="0" wp14:anchorId="2BF8CFA6" wp14:editId="0342E415">
             <wp:extent cx="5657517" cy="3562350"/>
             <wp:effectExtent l="0" t="0" r="635" b="0"/>
             <wp:docPr id="2" name="Picture 2"/>
@@ -3208,15 +3254,7 @@
         <w:ind w:left="0"/>
       </w:pPr>
       <w:r>
-        <w:t xml:space="preserve">To configure the FTP connection that should be used by the interface enter the details of the FTP Site and the folder that the files should be written to (Out Directory) in the FTP Connections (HIG0200) form in the </w:t>
-      </w:r>
-      <w:proofErr w:type="spellStart"/>
-      <w:r>
-        <w:t>exor</w:t>
-      </w:r>
-      <w:proofErr w:type="spellEnd"/>
-      <w:r>
-        <w:t xml:space="preserve"> application.</w:t>
+        <w:t>To configure the FTP connection that should be used by the interface enter the details of the FTP Site and the folder that the files should be written to (Out Directory) in the FTP Connections (HIG0200) form in the exor application.</w:t>
       </w:r>
     </w:p>
     <w:p>
@@ -3271,7 +3309,7 @@
           <w:lang w:val="en-GB" w:eastAsia="en-GB" w:bidi="ar-SA"/>
         </w:rPr>
         <w:drawing>
-          <wp:inline distT="0" distB="0" distL="0" distR="0" wp14:anchorId="51C27EDA" wp14:editId="2CF0A0E6">
+          <wp:inline distT="0" distB="0" distL="0" distR="0" wp14:anchorId="3834A5C3" wp14:editId="56C80328">
             <wp:extent cx="5732145" cy="3866515"/>
             <wp:effectExtent l="0" t="0" r="1905" b="635"/>
             <wp:docPr id="5" name="Picture 5"/>
@@ -3321,7 +3359,7 @@
           <w:noProof/>
         </w:rPr>
         <w:drawing>
-          <wp:inline distT="0" distB="0" distL="0" distR="0" wp14:anchorId="6AE93FAA" wp14:editId="5E3E0DF6">
+          <wp:inline distT="0" distB="0" distL="0" distR="0" wp14:anchorId="522DF3CA" wp14:editId="47EE798E">
             <wp:extent cx="5732145" cy="582295"/>
             <wp:effectExtent l="0" t="0" r="1905" b="8255"/>
             <wp:docPr id="4" name="Picture 4"/>
@@ -3394,15 +3432,7 @@
         <w:t>run under</w:t>
       </w:r>
       <w:r>
-        <w:t xml:space="preserve"> the </w:t>
-      </w:r>
-      <w:proofErr w:type="spellStart"/>
-      <w:r>
-        <w:t>exor</w:t>
-      </w:r>
-      <w:proofErr w:type="spellEnd"/>
-      <w:r>
-        <w:t xml:space="preserve"> Process Framework, two Process Types are created as part of the Install:</w:t>
+        <w:t xml:space="preserve"> the exor Process Framework, two Process Types are created as part of the Install:</w:t>
       </w:r>
     </w:p>
     <w:p>
@@ -3474,15 +3504,7 @@
         <w:t>NEM NTIS Interface Update Export</w:t>
       </w:r>
       <w:r>
-        <w:t xml:space="preserve">” is intended to be run on a scheduled basis under the Process Framework so as part of the deployment a job should be submitted as the Highways Owner using the Submit a Process form (HIG2510) in the </w:t>
-      </w:r>
-      <w:proofErr w:type="spellStart"/>
-      <w:r>
-        <w:t>exor</w:t>
-      </w:r>
-      <w:proofErr w:type="spellEnd"/>
-      <w:r>
-        <w:t xml:space="preserve"> application</w:t>
+        <w:t>” is intended to be run on a scheduled basis under the Process Framework so as part of the deployment a job should be submitted as the Highways Owner using the Submit a Process form (HIG2510) in the exor application</w:t>
       </w:r>
       <w:r>
         <w:t>:</w:t>
@@ -3522,7 +3544,7 @@
           <w:lang w:val="en-GB" w:eastAsia="en-GB" w:bidi="ar-SA"/>
         </w:rPr>
         <w:drawing>
-          <wp:inline distT="0" distB="0" distL="0" distR="0" wp14:anchorId="51F4397E" wp14:editId="170D08AF">
+          <wp:inline distT="0" distB="0" distL="0" distR="0" wp14:anchorId="22BA0904" wp14:editId="55F89C6B">
             <wp:extent cx="3651400" cy="2717320"/>
             <wp:effectExtent l="0" t="0" r="6350" b="6985"/>
             <wp:docPr id="6" name="Picture 6"/>
@@ -3603,7 +3625,7 @@
           <w:lang w:val="en-GB" w:eastAsia="en-GB" w:bidi="ar-SA"/>
         </w:rPr>
         <w:drawing>
-          <wp:inline distT="0" distB="0" distL="0" distR="0" wp14:anchorId="303CDCD1" wp14:editId="7CCFC491">
+          <wp:inline distT="0" distB="0" distL="0" distR="0" wp14:anchorId="3D959707" wp14:editId="2ECFBF6F">
             <wp:extent cx="3651401" cy="2717321"/>
             <wp:effectExtent l="0" t="0" r="6350" b="6985"/>
             <wp:docPr id="8" name="Picture 8"/>
@@ -3660,15 +3682,7 @@
         <w:t>HIG2520</w:t>
       </w:r>
       <w:r>
-        <w:t xml:space="preserve">) in the </w:t>
-      </w:r>
-      <w:proofErr w:type="spellStart"/>
-      <w:r>
-        <w:t>exor</w:t>
-      </w:r>
-      <w:proofErr w:type="spellEnd"/>
-      <w:r>
-        <w:t xml:space="preserve"> application.</w:t>
+        <w:t>) in the exor application.</w:t>
       </w:r>
     </w:p>
     <w:p>
@@ -3687,7 +3701,7 @@
           <w:lang w:val="en-GB" w:eastAsia="en-GB" w:bidi="ar-SA"/>
         </w:rPr>
         <w:drawing>
-          <wp:inline distT="0" distB="0" distL="0" distR="0" wp14:anchorId="4EB39BA0" wp14:editId="77BA1683">
+          <wp:inline distT="0" distB="0" distL="0" distR="0" wp14:anchorId="72EFE1A2" wp14:editId="77AFFBA9">
             <wp:extent cx="2415396" cy="1083317"/>
             <wp:effectExtent l="0" t="0" r="4445" b="2540"/>
             <wp:docPr id="10" name="Picture 10"/>
@@ -3740,7 +3754,7 @@
         </w:rPr>
         <w:lastRenderedPageBreak/>
         <w:drawing>
-          <wp:inline distT="0" distB="0" distL="0" distR="0" wp14:anchorId="2608DE9C" wp14:editId="363343E0">
+          <wp:inline distT="0" distB="0" distL="0" distR="0" wp14:anchorId="35566D51" wp14:editId="4FAC9E0F">
             <wp:extent cx="5732145" cy="3480435"/>
             <wp:effectExtent l="0" t="0" r="1905" b="5715"/>
             <wp:docPr id="14" name="Picture 14"/>
@@ -3870,7 +3884,7 @@
           <w:noProof/>
         </w:rPr>
         <w:drawing>
-          <wp:inline distT="0" distB="0" distL="0" distR="0" wp14:anchorId="4ACBB450" wp14:editId="418D81D6">
+          <wp:inline distT="0" distB="0" distL="0" distR="0" wp14:anchorId="2C3872ED" wp14:editId="0C9DC0E6">
             <wp:extent cx="5732145" cy="3480435"/>
             <wp:effectExtent l="0" t="0" r="1905" b="5715"/>
             <wp:docPr id="12" name="Picture 12"/>
@@ -3915,7 +3929,7 @@
           <w:noProof/>
         </w:rPr>
         <w:drawing>
-          <wp:inline distT="0" distB="0" distL="0" distR="0" wp14:anchorId="7BF4333A" wp14:editId="2D8FC310">
+          <wp:inline distT="0" distB="0" distL="0" distR="0" wp14:anchorId="1AFDE005" wp14:editId="1887D697">
             <wp:extent cx="5732145" cy="1591945"/>
             <wp:effectExtent l="0" t="0" r="1905" b="8255"/>
             <wp:docPr id="13" name="Picture 13"/>
@@ -4062,7 +4076,7 @@
       <w:sdtEndPr/>
       <w:sdtContent>
         <w:r>
-          <w:t>Version &lt;1.6&gt;</w:t>
+          <w:t>Version &lt;1.7&gt;</w:t>
         </w:r>
       </w:sdtContent>
     </w:sdt>
@@ -4189,7 +4203,7 @@
       <w:sdtEndPr/>
       <w:sdtContent>
         <w:r>
-          <w:t>Version &lt;1.6&gt;</w:t>
+          <w:t>Version &lt;1.7&gt;</w:t>
         </w:r>
       </w:sdtContent>
     </w:sdt>
@@ -4325,7 +4339,7 @@
               <w:lang w:val="en-GB" w:eastAsia="en-GB" w:bidi="ar-SA"/>
             </w:rPr>
             <w:drawing>
-              <wp:inline distT="0" distB="0" distL="0" distR="0" wp14:anchorId="3256ACF0" wp14:editId="42353D71">
+              <wp:inline distT="0" distB="0" distL="0" distR="0" wp14:anchorId="3C4F6628" wp14:editId="4D0ECEFE">
                 <wp:extent cx="2236700" cy="561975"/>
                 <wp:effectExtent l="0" t="0" r="0" b="0"/>
                 <wp:docPr id="3" name="Picture 3"/>
@@ -4392,7 +4406,7 @@
               <w:lang w:val="en-GB" w:eastAsia="en-GB" w:bidi="ar-SA"/>
             </w:rPr>
             <w:drawing>
-              <wp:inline distT="0" distB="0" distL="0" distR="0" wp14:anchorId="0F82F21E" wp14:editId="2D8F291D">
+              <wp:inline distT="0" distB="0" distL="0" distR="0" wp14:anchorId="4C27C488" wp14:editId="2CAB8294">
                 <wp:extent cx="2178657" cy="795584"/>
                 <wp:effectExtent l="0" t="0" r="0" b="5080"/>
                 <wp:docPr id="7" name="Picture 7"/>
@@ -4660,7 +4674,19 @@
                 <w:rPr>
                   <w:color w:val="808080" w:themeColor="background1" w:themeShade="80"/>
                 </w:rPr>
-                <w:t>Version &lt;1.6&gt;</w:t>
+                <w:t>Version &lt;1.</w:t>
+              </w:r>
+              <w:r>
+                <w:rPr>
+                  <w:color w:val="808080" w:themeColor="background1" w:themeShade="80"/>
+                </w:rPr>
+                <w:t>7</w:t>
+              </w:r>
+              <w:r>
+                <w:rPr>
+                  <w:color w:val="808080" w:themeColor="background1" w:themeShade="80"/>
+                </w:rPr>
+                <w:t>&gt;</w:t>
               </w:r>
             </w:p>
           </w:sdtContent>
@@ -4688,7 +4714,7 @@
             <w:rPr>
               <w:color w:val="808080" w:themeColor="background1" w:themeShade="80"/>
             </w:rPr>
-            <w:t>20</w:t>
+            <w:t>4</w:t>
           </w:r>
           <w:r>
             <w:rPr>
@@ -4706,19 +4732,7 @@
             <w:rPr>
               <w:color w:val="808080" w:themeColor="background1" w:themeShade="80"/>
             </w:rPr>
-            <w:t>November</w:t>
-          </w:r>
-          <w:r>
-            <w:rPr>
-              <w:color w:val="808080" w:themeColor="background1" w:themeShade="80"/>
-            </w:rPr>
-            <w:t xml:space="preserve"> 201</w:t>
-          </w:r>
-          <w:r>
-            <w:rPr>
-              <w:color w:val="808080" w:themeColor="background1" w:themeShade="80"/>
-            </w:rPr>
-            <w:t>8</w:t>
+            <w:t>February 2019</w:t>
           </w:r>
         </w:p>
       </w:tc>
@@ -4920,7 +4934,7 @@
               <w:lang w:val="en-GB" w:eastAsia="en-GB" w:bidi="ar-SA"/>
             </w:rPr>
             <w:drawing>
-              <wp:inline distT="0" distB="0" distL="0" distR="0" wp14:anchorId="7D483B86" wp14:editId="572081A2">
+              <wp:inline distT="0" distB="0" distL="0" distR="0" wp14:anchorId="4ABD3431" wp14:editId="57882021">
                 <wp:extent cx="2236700" cy="561975"/>
                 <wp:effectExtent l="0" t="0" r="0" b="0"/>
                 <wp:docPr id="11" name="Picture 11"/>
@@ -4987,7 +5001,7 @@
               <w:lang w:val="en-GB" w:eastAsia="en-GB" w:bidi="ar-SA"/>
             </w:rPr>
             <w:drawing>
-              <wp:inline distT="0" distB="0" distL="0" distR="0" wp14:anchorId="151A0ABB" wp14:editId="231A6A79">
+              <wp:inline distT="0" distB="0" distL="0" distR="0" wp14:anchorId="1C457426" wp14:editId="2F858755">
                 <wp:extent cx="2210463" cy="807198"/>
                 <wp:effectExtent l="0" t="0" r="0" b="0"/>
                 <wp:docPr id="9" name="Picture 9"/>
@@ -5255,7 +5269,7 @@
                 <w:rPr>
                   <w:color w:val="808080" w:themeColor="background1" w:themeShade="80"/>
                 </w:rPr>
-                <w:t>Version &lt;1.6&gt;</w:t>
+                <w:t>Version &lt;1.7&gt;</w:t>
               </w:r>
             </w:p>
           </w:sdtContent>
@@ -5283,7 +5297,7 @@
             <w:rPr>
               <w:color w:val="808080" w:themeColor="background1" w:themeShade="80"/>
             </w:rPr>
-            <w:t>5</w:t>
+            <w:t>4</w:t>
           </w:r>
           <w:r>
             <w:rPr>
@@ -5296,19 +5310,7 @@
             <w:rPr>
               <w:color w:val="808080" w:themeColor="background1" w:themeShade="80"/>
             </w:rPr>
-            <w:t xml:space="preserve"> </w:t>
-          </w:r>
-          <w:r>
-            <w:rPr>
-              <w:color w:val="808080" w:themeColor="background1" w:themeShade="80"/>
-            </w:rPr>
-            <w:t>September</w:t>
-          </w:r>
-          <w:r>
-            <w:rPr>
-              <w:color w:val="808080" w:themeColor="background1" w:themeShade="80"/>
-            </w:rPr>
-            <w:t xml:space="preserve"> 2017</w:t>
+            <w:t xml:space="preserve"> February 2019</w:t>
           </w:r>
         </w:p>
       </w:tc>
@@ -8796,6 +8798,7 @@
     <w:rsid w:val="00847B40"/>
     <w:rsid w:val="008503D1"/>
     <w:rsid w:val="0085093F"/>
+    <w:rsid w:val="00880366"/>
     <w:rsid w:val="008B4B07"/>
     <w:rsid w:val="008B76B0"/>
     <w:rsid w:val="00906A7D"/>
@@ -8806,6 +8809,7 @@
     <w:rsid w:val="009635CE"/>
     <w:rsid w:val="009C2A35"/>
     <w:rsid w:val="009C4286"/>
+    <w:rsid w:val="00A15F4E"/>
     <w:rsid w:val="00A311D0"/>
     <w:rsid w:val="00B00EAA"/>
     <w:rsid w:val="00B019C0"/>
@@ -9878,7 +9882,7 @@
 </file>
 
 <file path=customXml/itemProps4.xml><?xml version="1.0" encoding="utf-8"?>
-<ds:datastoreItem xmlns:ds="http://schemas.openxmlformats.org/officeDocument/2006/customXml" ds:itemID="{5E24FF8F-D300-47E9-A24B-791C2D4FD827}">
+<ds:datastoreItem xmlns:ds="http://schemas.openxmlformats.org/officeDocument/2006/customXml" ds:itemID="{3EDF119D-A97C-4FE7-B86E-1CB96FEC6A6D}">
   <ds:schemaRefs>
     <ds:schemaRef ds:uri="http://schemas.openxmlformats.org/officeDocument/2006/bibliography"/>
   </ds:schemaRefs>

</xml_diff>